<commit_message>
PKA1-PKA2-Update-Báo cáo nghiên cứu thị trường
</commit_message>
<xml_diff>
--- a/assignment_1/Báo cáo nghiên cứu thị trường.docx
+++ b/assignment_1/Báo cáo nghiên cứu thị trường.docx
@@ -4,164 +4,848 @@
   <w:body>
     <w:p>
       <w:pPr>
-        <w:pStyle w:val="Title"/>
-        <w:rPr>
-          <w:lang w:val="en-US"/>
-        </w:rPr>
-      </w:pPr>
-      <w:r>
-        <w:rPr>
-          <w:lang w:val="en-US"/>
-        </w:rPr>
-        <w:t xml:space="preserve">Báo </w:t>
-      </w:r>
-      <w:proofErr w:type="spellStart"/>
-      <w:r>
-        <w:rPr>
-          <w:lang w:val="en-US"/>
-        </w:rPr>
-        <w:t>cáo</w:t>
-      </w:r>
-      <w:proofErr w:type="spellEnd"/>
-      <w:r>
-        <w:rPr>
-          <w:lang w:val="en-US"/>
-        </w:rPr>
-        <w:t xml:space="preserve"> </w:t>
-      </w:r>
-      <w:proofErr w:type="spellStart"/>
-      <w:r>
-        <w:rPr>
-          <w:lang w:val="en-US"/>
-        </w:rPr>
-        <w:t>nghiên</w:t>
-      </w:r>
-      <w:proofErr w:type="spellEnd"/>
-      <w:r>
-        <w:rPr>
-          <w:lang w:val="en-US"/>
-        </w:rPr>
-        <w:t xml:space="preserve"> </w:t>
-      </w:r>
-      <w:proofErr w:type="spellStart"/>
-      <w:r>
-        <w:rPr>
-          <w:lang w:val="en-US"/>
-        </w:rPr>
-        <w:t>cứu</w:t>
-      </w:r>
-      <w:proofErr w:type="spellEnd"/>
-      <w:r>
-        <w:rPr>
-          <w:lang w:val="en-US"/>
-        </w:rPr>
-        <w:t xml:space="preserve"> </w:t>
-      </w:r>
-      <w:proofErr w:type="spellStart"/>
-      <w:r>
-        <w:rPr>
-          <w:lang w:val="en-US"/>
-        </w:rPr>
-        <w:t>thị</w:t>
-      </w:r>
-      <w:proofErr w:type="spellEnd"/>
-      <w:r>
-        <w:rPr>
-          <w:lang w:val="en-US"/>
-        </w:rPr>
-        <w:t xml:space="preserve"> </w:t>
-      </w:r>
-      <w:proofErr w:type="spellStart"/>
-      <w:r>
-        <w:rPr>
-          <w:lang w:val="en-US"/>
-        </w:rPr>
-        <w:t>trường</w:t>
-      </w:r>
-      <w:proofErr w:type="spellEnd"/>
+        <w:rPr>
+          <w:rFonts w:eastAsiaTheme="majorEastAsia" w:cstheme="minorHAnsi"/>
+          <w:spacing w:val="-10"/>
+          <w:kern w:val="28"/>
+          <w:sz w:val="26"/>
+          <w:szCs w:val="26"/>
+        </w:rPr>
+      </w:pPr>
+      <w:r>
+        <w:rPr>
+          <w:rFonts w:eastAsiaTheme="majorEastAsia" w:cstheme="minorHAnsi"/>
+          <w:b/>
+          <w:bCs/>
+          <w:spacing w:val="-10"/>
+          <w:kern w:val="28"/>
+          <w:sz w:val="26"/>
+          <w:szCs w:val="26"/>
+        </w:rPr>
+        <w:t>Báo cáo nghiên cứu thị trường</w:t>
+      </w:r>
     </w:p>
     <w:p>
       <w:pPr>
         <w:numPr>
           <w:ilvl w:val="0"/>
-          <w:numId w:val="1"/>
+          <w:numId w:val="5"/>
         </w:numPr>
-      </w:pPr>
-      <w:r>
-        <w:rPr>
+        <w:rPr>
+          <w:rFonts w:eastAsiaTheme="majorEastAsia" w:cstheme="minorHAnsi"/>
           <w:b/>
           <w:bCs/>
+          <w:spacing w:val="-10"/>
+          <w:kern w:val="28"/>
+          <w:sz w:val="26"/>
+          <w:szCs w:val="26"/>
+        </w:rPr>
+      </w:pPr>
+      <w:r>
+        <w:rPr>
+          <w:rFonts w:eastAsiaTheme="majorEastAsia" w:cstheme="minorHAnsi"/>
+          <w:b/>
+          <w:bCs/>
+          <w:spacing w:val="-10"/>
+          <w:kern w:val="28"/>
+          <w:sz w:val="26"/>
+          <w:szCs w:val="26"/>
         </w:rPr>
         <w:t>Danh sách các giải pháp đã phân tích, kèm:</w:t>
       </w:r>
     </w:p>
     <w:p>
       <w:pPr>
+        <w:rPr>
+          <w:rFonts w:eastAsiaTheme="majorEastAsia" w:cstheme="minorHAnsi"/>
+          <w:spacing w:val="-10"/>
+          <w:kern w:val="28"/>
+          <w:sz w:val="26"/>
+          <w:szCs w:val="26"/>
+        </w:rPr>
+      </w:pPr>
+      <w:r>
+        <w:rPr>
+          <w:rFonts w:eastAsiaTheme="majorEastAsia" w:cstheme="minorHAnsi"/>
+          <w:spacing w:val="-10"/>
+          <w:kern w:val="28"/>
+          <w:sz w:val="26"/>
+          <w:szCs w:val="26"/>
+        </w:rPr>
+        <w:tab/>
+      </w:r>
+      <w:r>
+        <w:rPr>
+          <w:rFonts w:eastAsiaTheme="majorEastAsia" w:cstheme="minorHAnsi"/>
+          <w:b/>
+          <w:bCs/>
+          <w:spacing w:val="-10"/>
+          <w:kern w:val="28"/>
+          <w:sz w:val="26"/>
+          <w:szCs w:val="26"/>
+        </w:rPr>
+        <w:t>Lý do chọn giải pháp:</w:t>
+      </w:r>
+    </w:p>
+    <w:p>
+      <w:pPr>
+        <w:numPr>
+          <w:ilvl w:val="0"/>
+          <w:numId w:val="6"/>
+        </w:numPr>
+        <w:rPr>
+          <w:rFonts w:eastAsiaTheme="majorEastAsia" w:cstheme="minorHAnsi"/>
+          <w:spacing w:val="-10"/>
+          <w:kern w:val="28"/>
+          <w:sz w:val="26"/>
+          <w:szCs w:val="26"/>
+        </w:rPr>
+      </w:pPr>
+      <w:r>
+        <w:rPr>
+          <w:rFonts w:eastAsiaTheme="majorEastAsia" w:cstheme="minorHAnsi"/>
+          <w:spacing w:val="-10"/>
+          <w:kern w:val="28"/>
+          <w:sz w:val="26"/>
+          <w:szCs w:val="26"/>
+        </w:rPr>
+        <w:t>ZaloPay, MoMo, VNPay đều là những ví điện tử phổ biến nhất hiện nay, sinh viên gần như ai cũng có ít nhất một trong số này.</w:t>
+      </w:r>
+    </w:p>
+    <w:p>
+      <w:pPr>
+        <w:numPr>
+          <w:ilvl w:val="0"/>
+          <w:numId w:val="6"/>
+        </w:numPr>
+        <w:rPr>
+          <w:rFonts w:eastAsiaTheme="majorEastAsia" w:cstheme="minorHAnsi"/>
+          <w:spacing w:val="-10"/>
+          <w:kern w:val="28"/>
+          <w:sz w:val="26"/>
+          <w:szCs w:val="26"/>
+        </w:rPr>
+      </w:pPr>
+      <w:r>
+        <w:rPr>
+          <w:rFonts w:eastAsiaTheme="majorEastAsia" w:cstheme="minorHAnsi"/>
+          <w:spacing w:val="-10"/>
+          <w:kern w:val="28"/>
+          <w:sz w:val="26"/>
+          <w:szCs w:val="26"/>
+        </w:rPr>
+        <w:t>Các ví này có thống kê chi tiêu cơ bản, nhưng chưa có Safe-to-Spend theo tuần → đây là khoảng trống thị trường.</w:t>
+      </w:r>
+    </w:p>
+    <w:p>
+      <w:pPr>
+        <w:numPr>
+          <w:ilvl w:val="0"/>
+          <w:numId w:val="6"/>
+        </w:numPr>
+        <w:rPr>
+          <w:rFonts w:eastAsiaTheme="majorEastAsia" w:cstheme="minorHAnsi"/>
+          <w:spacing w:val="-10"/>
+          <w:kern w:val="28"/>
+          <w:sz w:val="26"/>
+          <w:szCs w:val="26"/>
+        </w:rPr>
+      </w:pPr>
+      <w:r>
+        <w:rPr>
+          <w:rFonts w:eastAsiaTheme="majorEastAsia" w:cstheme="minorHAnsi"/>
+          <w:spacing w:val="-10"/>
+          <w:kern w:val="28"/>
+          <w:sz w:val="26"/>
+          <w:szCs w:val="26"/>
+        </w:rPr>
+        <w:t>Nhóm chọn các ví này vì:</w:t>
+      </w:r>
+    </w:p>
+    <w:p>
+      <w:pPr>
         <w:numPr>
           <w:ilvl w:val="1"/>
-          <w:numId w:val="1"/>
+          <w:numId w:val="6"/>
         </w:numPr>
-      </w:pPr>
-      <w:r>
-        <w:rPr>
+        <w:rPr>
+          <w:rFonts w:eastAsiaTheme="majorEastAsia" w:cstheme="minorHAnsi"/>
+          <w:spacing w:val="-10"/>
+          <w:kern w:val="28"/>
+          <w:sz w:val="26"/>
+          <w:szCs w:val="26"/>
+        </w:rPr>
+      </w:pPr>
+      <w:r>
+        <w:rPr>
+          <w:rFonts w:eastAsiaTheme="majorEastAsia" w:cstheme="minorHAnsi"/>
+          <w:spacing w:val="-10"/>
+          <w:kern w:val="28"/>
+          <w:sz w:val="26"/>
+          <w:szCs w:val="26"/>
+        </w:rPr>
+        <w:t>Có lượng người dùng sinh viên lớn.</w:t>
+      </w:r>
+    </w:p>
+    <w:p>
+      <w:pPr>
+        <w:numPr>
+          <w:ilvl w:val="1"/>
+          <w:numId w:val="6"/>
+        </w:numPr>
+        <w:rPr>
+          <w:rFonts w:eastAsiaTheme="majorEastAsia" w:cstheme="minorHAnsi"/>
+          <w:spacing w:val="-10"/>
+          <w:kern w:val="28"/>
+          <w:sz w:val="26"/>
+          <w:szCs w:val="26"/>
+        </w:rPr>
+      </w:pPr>
+      <w:r>
+        <w:rPr>
+          <w:rFonts w:eastAsiaTheme="majorEastAsia" w:cstheme="minorHAnsi"/>
+          <w:spacing w:val="-10"/>
+          <w:kern w:val="28"/>
+          <w:sz w:val="26"/>
+          <w:szCs w:val="26"/>
+        </w:rPr>
+        <w:t>Có sẵn tính năng quản lý chi tiêu ở mức cơ bản để đối chiếu.</w:t>
+      </w:r>
+    </w:p>
+    <w:p>
+      <w:pPr>
+        <w:numPr>
+          <w:ilvl w:val="1"/>
+          <w:numId w:val="6"/>
+        </w:numPr>
+        <w:rPr>
+          <w:rFonts w:eastAsiaTheme="majorEastAsia" w:cstheme="minorHAnsi"/>
+          <w:spacing w:val="-10"/>
+          <w:kern w:val="28"/>
+          <w:sz w:val="26"/>
+          <w:szCs w:val="26"/>
+        </w:rPr>
+      </w:pPr>
+      <w:r>
+        <w:rPr>
+          <w:rFonts w:eastAsiaTheme="majorEastAsia" w:cstheme="minorHAnsi"/>
+          <w:spacing w:val="-10"/>
+          <w:kern w:val="28"/>
+          <w:sz w:val="26"/>
+          <w:szCs w:val="26"/>
+        </w:rPr>
+        <w:t>Là benchmark tốt để xác định ưu điểm/nhược điểm và định vị app của nhóm.</w:t>
+      </w:r>
+    </w:p>
+    <w:p>
+      <w:pPr>
+        <w:rPr>
+          <w:rFonts w:eastAsiaTheme="majorEastAsia" w:cstheme="minorHAnsi"/>
+          <w:spacing w:val="-10"/>
+          <w:kern w:val="28"/>
+          <w:sz w:val="26"/>
+          <w:szCs w:val="26"/>
+        </w:rPr>
+      </w:pPr>
+      <w:r>
+        <w:rPr>
+          <w:rFonts w:eastAsiaTheme="majorEastAsia" w:cstheme="minorHAnsi"/>
+          <w:spacing w:val="-10"/>
+          <w:kern w:val="28"/>
+          <w:sz w:val="26"/>
+          <w:szCs w:val="26"/>
+        </w:rPr>
+        <w:tab/>
+      </w:r>
+      <w:r>
+        <w:rPr>
+          <w:rFonts w:eastAsiaTheme="majorEastAsia" w:cstheme="minorHAnsi"/>
           <w:b/>
           <w:bCs/>
-        </w:rPr>
-        <w:t>Lý do vì sao chọn giải pháp này để so sánh</w:t>
+          <w:spacing w:val="-10"/>
+          <w:kern w:val="28"/>
+          <w:sz w:val="26"/>
+          <w:szCs w:val="26"/>
+        </w:rPr>
+        <w:t>Ảnh chụp minh chứng sử dụng:</w:t>
       </w:r>
     </w:p>
     <w:p>
       <w:pPr>
-        <w:numPr>
-          <w:ilvl w:val="1"/>
-          <w:numId w:val="1"/>
-        </w:numPr>
-      </w:pPr>
-      <w:r>
-        <w:rPr>
+        <w:rPr>
+          <w:rFonts w:eastAsiaTheme="majorEastAsia" w:cstheme="minorHAnsi"/>
+          <w:spacing w:val="-10"/>
+          <w:kern w:val="28"/>
+          <w:sz w:val="26"/>
+          <w:szCs w:val="26"/>
+        </w:rPr>
+      </w:pPr>
+      <w:r>
+        <w:rPr>
+          <w:rFonts w:eastAsiaTheme="majorEastAsia" w:cstheme="minorHAnsi"/>
+          <w:spacing w:val="-10"/>
+          <w:kern w:val="28"/>
+          <w:sz w:val="26"/>
+          <w:szCs w:val="26"/>
+        </w:rPr>
+        <w:tab/>
+      </w:r>
+    </w:p>
+    <w:p>
+      <w:pPr>
+        <w:ind w:left="1440"/>
+        <w:rPr>
+          <w:rFonts w:eastAsiaTheme="majorEastAsia" w:cstheme="minorHAnsi"/>
+          <w:spacing w:val="-10"/>
+          <w:kern w:val="28"/>
+          <w:sz w:val="26"/>
+          <w:szCs w:val="26"/>
+        </w:rPr>
+      </w:pPr>
+      <w:r>
+        <w:rPr>
+          <w:rFonts w:eastAsiaTheme="majorEastAsia" w:cstheme="minorHAnsi"/>
+          <w:spacing w:val="-10"/>
+          <w:kern w:val="28"/>
+          <w:sz w:val="26"/>
+          <w:szCs w:val="26"/>
+        </w:rPr>
+        <w:lastRenderedPageBreak/>
+        <w:drawing>
+          <wp:inline distT="0" distB="0" distL="0" distR="0" wp14:anchorId="616AB2AF" wp14:editId="1F762AC0">
+            <wp:extent cx="2660650" cy="4724400"/>
+            <wp:effectExtent l="0" t="0" r="6350" b="0"/>
+            <wp:docPr id="1308211321" name="Picture 6"/>
+            <wp:cNvGraphicFramePr>
+              <a:graphicFrameLocks xmlns:a="http://schemas.openxmlformats.org/drawingml/2006/main" noChangeAspect="1"/>
+            </wp:cNvGraphicFramePr>
+            <a:graphic xmlns:a="http://schemas.openxmlformats.org/drawingml/2006/main">
+              <a:graphicData uri="http://schemas.openxmlformats.org/drawingml/2006/picture">
+                <pic:pic xmlns:pic="http://schemas.openxmlformats.org/drawingml/2006/picture">
+                  <pic:nvPicPr>
+                    <pic:cNvPr id="0" name="Picture 16"/>
+                    <pic:cNvPicPr>
+                      <a:picLocks noChangeAspect="1" noChangeArrowheads="1"/>
+                    </pic:cNvPicPr>
+                  </pic:nvPicPr>
+                  <pic:blipFill>
+                    <a:blip r:embed="rId7" cstate="print">
+                      <a:extLst>
+                        <a:ext uri="{28A0092B-C50C-407E-A947-70E740481C1C}">
+                          <a14:useLocalDpi xmlns:a14="http://schemas.microsoft.com/office/drawing/2010/main" val="0"/>
+                        </a:ext>
+                      </a:extLst>
+                    </a:blip>
+                    <a:srcRect/>
+                    <a:stretch>
+                      <a:fillRect/>
+                    </a:stretch>
+                  </pic:blipFill>
+                  <pic:spPr bwMode="auto">
+                    <a:xfrm>
+                      <a:off x="0" y="0"/>
+                      <a:ext cx="2660650" cy="4724400"/>
+                    </a:xfrm>
+                    <a:prstGeom prst="rect">
+                      <a:avLst/>
+                    </a:prstGeom>
+                    <a:noFill/>
+                    <a:ln>
+                      <a:noFill/>
+                    </a:ln>
+                  </pic:spPr>
+                </pic:pic>
+              </a:graphicData>
+            </a:graphic>
+          </wp:inline>
+        </w:drawing>
+      </w:r>
+    </w:p>
+    <w:p>
+      <w:pPr>
+        <w:ind w:left="1440"/>
+        <w:rPr>
+          <w:rFonts w:eastAsiaTheme="majorEastAsia" w:cstheme="minorHAnsi"/>
+          <w:spacing w:val="-10"/>
+          <w:kern w:val="28"/>
+          <w:sz w:val="26"/>
+          <w:szCs w:val="26"/>
+        </w:rPr>
+      </w:pPr>
+      <w:r>
+        <w:rPr>
+          <w:rFonts w:eastAsiaTheme="majorEastAsia" w:cstheme="minorHAnsi"/>
           <w:b/>
           <w:bCs/>
-        </w:rPr>
-        <w:t>Ảnh chụp minh chứng sử dụng. </w:t>
+          <w:spacing w:val="-10"/>
+          <w:kern w:val="28"/>
+          <w:sz w:val="26"/>
+          <w:szCs w:val="26"/>
+        </w:rPr>
+        <w:t>ZaloPay</w:t>
+      </w:r>
+      <w:r>
+        <w:rPr>
+          <w:rFonts w:eastAsiaTheme="majorEastAsia" w:cstheme="minorHAnsi"/>
+          <w:spacing w:val="-10"/>
+          <w:kern w:val="28"/>
+          <w:sz w:val="26"/>
+          <w:szCs w:val="26"/>
+        </w:rPr>
+        <w:t xml:space="preserve"> — Chọn vì phổ biến trong sinh viên; minh chứng: giao diện thống kê chi theo </w:t>
+      </w:r>
+      <w:r>
+        <w:rPr>
+          <w:rFonts w:eastAsiaTheme="majorEastAsia" w:cstheme="minorHAnsi"/>
+          <w:b/>
+          <w:bCs/>
+          <w:spacing w:val="-10"/>
+          <w:kern w:val="28"/>
+          <w:sz w:val="26"/>
+          <w:szCs w:val="26"/>
+        </w:rPr>
+        <w:t>tháng</w:t>
+      </w:r>
+      <w:r>
+        <w:rPr>
+          <w:rFonts w:eastAsiaTheme="majorEastAsia" w:cstheme="minorHAnsi"/>
+          <w:spacing w:val="-10"/>
+          <w:kern w:val="28"/>
+          <w:sz w:val="26"/>
+          <w:szCs w:val="26"/>
+        </w:rPr>
+        <w:t xml:space="preserve">, thiếu “tuần”. Nhận xét: thao tác ổn, dễ nhìn, nhưng </w:t>
+      </w:r>
+      <w:r>
+        <w:rPr>
+          <w:rFonts w:eastAsiaTheme="majorEastAsia" w:cstheme="minorHAnsi"/>
+          <w:b/>
+          <w:bCs/>
+          <w:spacing w:val="-10"/>
+          <w:kern w:val="28"/>
+          <w:sz w:val="26"/>
+          <w:szCs w:val="26"/>
+        </w:rPr>
+        <w:t>không có safe-to-spend/tuần</w:t>
+      </w:r>
+      <w:r>
+        <w:rPr>
+          <w:rFonts w:eastAsiaTheme="majorEastAsia" w:cstheme="minorHAnsi"/>
+          <w:spacing w:val="-10"/>
+          <w:kern w:val="28"/>
+          <w:sz w:val="26"/>
+          <w:szCs w:val="26"/>
+        </w:rPr>
+        <w:t>.</w:t>
       </w:r>
     </w:p>
     <w:p>
       <w:pPr>
-        <w:numPr>
-          <w:ilvl w:val="1"/>
-          <w:numId w:val="1"/>
-        </w:numPr>
-      </w:pPr>
-      <w:r>
-        <w:rPr>
+        <w:ind w:left="1440"/>
+        <w:rPr>
+          <w:rFonts w:eastAsiaTheme="majorEastAsia" w:cstheme="minorHAnsi"/>
+          <w:spacing w:val="-10"/>
+          <w:kern w:val="28"/>
+          <w:sz w:val="26"/>
+          <w:szCs w:val="26"/>
+        </w:rPr>
+      </w:pPr>
+      <w:r>
+        <w:rPr>
+          <w:rFonts w:eastAsiaTheme="majorEastAsia" w:cstheme="minorHAnsi"/>
+          <w:spacing w:val="-10"/>
+          <w:kern w:val="28"/>
+          <w:sz w:val="26"/>
+          <w:szCs w:val="26"/>
+        </w:rPr>
+        <w:lastRenderedPageBreak/>
+        <w:drawing>
+          <wp:inline distT="0" distB="0" distL="0" distR="0" wp14:anchorId="5555CA9A" wp14:editId="5DAE703D">
+            <wp:extent cx="2934874" cy="6534150"/>
+            <wp:effectExtent l="0" t="0" r="0" b="0"/>
+            <wp:docPr id="366589897" name="Picture 5"/>
+            <wp:cNvGraphicFramePr>
+              <a:graphicFrameLocks xmlns:a="http://schemas.openxmlformats.org/drawingml/2006/main" noChangeAspect="1"/>
+            </wp:cNvGraphicFramePr>
+            <a:graphic xmlns:a="http://schemas.openxmlformats.org/drawingml/2006/main">
+              <a:graphicData uri="http://schemas.openxmlformats.org/drawingml/2006/picture">
+                <pic:pic xmlns:pic="http://schemas.openxmlformats.org/drawingml/2006/picture">
+                  <pic:nvPicPr>
+                    <pic:cNvPr id="0" name="Picture 17"/>
+                    <pic:cNvPicPr>
+                      <a:picLocks noChangeAspect="1" noChangeArrowheads="1"/>
+                    </pic:cNvPicPr>
+                  </pic:nvPicPr>
+                  <pic:blipFill>
+                    <a:blip r:embed="rId8">
+                      <a:extLst>
+                        <a:ext uri="{28A0092B-C50C-407E-A947-70E740481C1C}">
+                          <a14:useLocalDpi xmlns:a14="http://schemas.microsoft.com/office/drawing/2010/main" val="0"/>
+                        </a:ext>
+                      </a:extLst>
+                    </a:blip>
+                    <a:srcRect/>
+                    <a:stretch>
+                      <a:fillRect/>
+                    </a:stretch>
+                  </pic:blipFill>
+                  <pic:spPr bwMode="auto">
+                    <a:xfrm>
+                      <a:off x="0" y="0"/>
+                      <a:ext cx="2939796" cy="6545108"/>
+                    </a:xfrm>
+                    <a:prstGeom prst="rect">
+                      <a:avLst/>
+                    </a:prstGeom>
+                    <a:noFill/>
+                    <a:ln>
+                      <a:noFill/>
+                    </a:ln>
+                  </pic:spPr>
+                </pic:pic>
+              </a:graphicData>
+            </a:graphic>
+          </wp:inline>
+        </w:drawing>
+      </w:r>
+    </w:p>
+    <w:p>
+      <w:pPr>
+        <w:ind w:left="1440"/>
+        <w:rPr>
+          <w:rFonts w:eastAsiaTheme="majorEastAsia" w:cstheme="minorHAnsi"/>
+          <w:spacing w:val="-10"/>
+          <w:kern w:val="28"/>
+          <w:sz w:val="26"/>
+          <w:szCs w:val="26"/>
+        </w:rPr>
+      </w:pPr>
+      <w:r>
+        <w:rPr>
+          <w:rFonts w:eastAsiaTheme="majorEastAsia" w:cstheme="minorHAnsi"/>
           <w:b/>
           <w:bCs/>
-        </w:rPr>
-        <w:t>Mô tả và nhận xét từ góc nhìn nhóm.</w:t>
+          <w:spacing w:val="-10"/>
+          <w:kern w:val="28"/>
+          <w:sz w:val="26"/>
+          <w:szCs w:val="26"/>
+        </w:rPr>
+        <w:t>MoMo</w:t>
+      </w:r>
+      <w:r>
+        <w:rPr>
+          <w:rFonts w:eastAsiaTheme="majorEastAsia" w:cstheme="minorHAnsi"/>
+          <w:spacing w:val="-10"/>
+          <w:kern w:val="28"/>
+          <w:sz w:val="26"/>
+          <w:szCs w:val="26"/>
+        </w:rPr>
+        <w:t xml:space="preserve"> — Phủ rộng dịch vụ; chọn vì tần suất sử dụng cao trong nhóm; nhận xét: </w:t>
+      </w:r>
+      <w:r>
+        <w:rPr>
+          <w:rFonts w:eastAsiaTheme="majorEastAsia" w:cstheme="minorHAnsi"/>
+          <w:b/>
+          <w:bCs/>
+          <w:spacing w:val="-10"/>
+          <w:kern w:val="28"/>
+          <w:sz w:val="26"/>
+          <w:szCs w:val="26"/>
+        </w:rPr>
+        <w:t>đôi khi lag</w:t>
+      </w:r>
+      <w:r>
+        <w:rPr>
+          <w:rFonts w:eastAsiaTheme="majorEastAsia" w:cstheme="minorHAnsi"/>
+          <w:spacing w:val="-10"/>
+          <w:kern w:val="28"/>
+          <w:sz w:val="26"/>
+          <w:szCs w:val="26"/>
+        </w:rPr>
+        <w:t>, thiếu safe-to-spend/tuần.</w:t>
       </w:r>
     </w:p>
     <w:p>
       <w:pPr>
+        <w:ind w:left="1440"/>
+        <w:rPr>
+          <w:rFonts w:eastAsiaTheme="majorEastAsia" w:cstheme="minorHAnsi"/>
+          <w:spacing w:val="-10"/>
+          <w:kern w:val="28"/>
+          <w:sz w:val="26"/>
+          <w:szCs w:val="26"/>
+        </w:rPr>
+      </w:pPr>
+      <w:r>
+        <w:rPr>
+          <w:rFonts w:eastAsiaTheme="majorEastAsia" w:cstheme="minorHAnsi"/>
+          <w:spacing w:val="-10"/>
+          <w:kern w:val="28"/>
+          <w:sz w:val="26"/>
+          <w:szCs w:val="26"/>
+        </w:rPr>
+        <w:br/>
+      </w:r>
+      <w:r>
+        <w:rPr>
+          <w:rFonts w:eastAsiaTheme="majorEastAsia" w:cstheme="minorHAnsi"/>
+          <w:spacing w:val="-10"/>
+          <w:kern w:val="28"/>
+          <w:sz w:val="26"/>
+          <w:szCs w:val="26"/>
+        </w:rPr>
+        <w:br/>
+      </w:r>
+      <w:r>
+        <w:rPr>
+          <w:rFonts w:eastAsiaTheme="majorEastAsia" w:cstheme="minorHAnsi"/>
+          <w:spacing w:val="-10"/>
+          <w:kern w:val="28"/>
+          <w:sz w:val="26"/>
+          <w:szCs w:val="26"/>
+        </w:rPr>
+        <w:br/>
+      </w:r>
+      <w:r>
+        <w:rPr>
+          <w:rFonts w:eastAsiaTheme="majorEastAsia" w:cstheme="minorHAnsi"/>
+          <w:spacing w:val="-10"/>
+          <w:kern w:val="28"/>
+          <w:sz w:val="26"/>
+          <w:szCs w:val="26"/>
+        </w:rPr>
+        <w:lastRenderedPageBreak/>
+        <w:br/>
+      </w:r>
+    </w:p>
+    <w:p>
+      <w:pPr>
+        <w:ind w:left="1440"/>
+        <w:rPr>
+          <w:rFonts w:eastAsiaTheme="majorEastAsia" w:cstheme="minorHAnsi"/>
+          <w:spacing w:val="-10"/>
+          <w:kern w:val="28"/>
+          <w:sz w:val="26"/>
+          <w:szCs w:val="26"/>
+        </w:rPr>
+      </w:pPr>
+      <w:r>
+        <w:rPr>
+          <w:rFonts w:eastAsiaTheme="majorEastAsia" w:cstheme="minorHAnsi"/>
+          <w:b/>
+          <w:bCs/>
+          <w:spacing w:val="-10"/>
+          <w:kern w:val="28"/>
+          <w:sz w:val="26"/>
+          <w:szCs w:val="26"/>
+        </w:rPr>
+        <w:drawing>
+          <wp:inline distT="0" distB="0" distL="0" distR="0" wp14:anchorId="574A466B" wp14:editId="36741C80">
+            <wp:extent cx="2719357" cy="5892800"/>
+            <wp:effectExtent l="0" t="0" r="5080" b="0"/>
+            <wp:docPr id="118373359" name="Picture 4"/>
+            <wp:cNvGraphicFramePr>
+              <a:graphicFrameLocks xmlns:a="http://schemas.openxmlformats.org/drawingml/2006/main" noChangeAspect="1"/>
+            </wp:cNvGraphicFramePr>
+            <a:graphic xmlns:a="http://schemas.openxmlformats.org/drawingml/2006/main">
+              <a:graphicData uri="http://schemas.openxmlformats.org/drawingml/2006/picture">
+                <pic:pic xmlns:pic="http://schemas.openxmlformats.org/drawingml/2006/picture">
+                  <pic:nvPicPr>
+                    <pic:cNvPr id="0" name="Picture 18"/>
+                    <pic:cNvPicPr>
+                      <a:picLocks noChangeAspect="1" noChangeArrowheads="1"/>
+                    </pic:cNvPicPr>
+                  </pic:nvPicPr>
+                  <pic:blipFill>
+                    <a:blip r:embed="rId9" cstate="print">
+                      <a:extLst>
+                        <a:ext uri="{28A0092B-C50C-407E-A947-70E740481C1C}">
+                          <a14:useLocalDpi xmlns:a14="http://schemas.microsoft.com/office/drawing/2010/main" val="0"/>
+                        </a:ext>
+                      </a:extLst>
+                    </a:blip>
+                    <a:srcRect/>
+                    <a:stretch>
+                      <a:fillRect/>
+                    </a:stretch>
+                  </pic:blipFill>
+                  <pic:spPr bwMode="auto">
+                    <a:xfrm>
+                      <a:off x="0" y="0"/>
+                      <a:ext cx="2725142" cy="5905335"/>
+                    </a:xfrm>
+                    <a:prstGeom prst="rect">
+                      <a:avLst/>
+                    </a:prstGeom>
+                    <a:noFill/>
+                    <a:ln>
+                      <a:noFill/>
+                    </a:ln>
+                  </pic:spPr>
+                </pic:pic>
+              </a:graphicData>
+            </a:graphic>
+          </wp:inline>
+        </w:drawing>
+      </w:r>
+    </w:p>
+    <w:p>
+      <w:pPr>
+        <w:ind w:left="1440"/>
+        <w:rPr>
+          <w:rFonts w:eastAsiaTheme="majorEastAsia" w:cstheme="minorHAnsi"/>
+          <w:spacing w:val="-10"/>
+          <w:kern w:val="28"/>
+          <w:sz w:val="26"/>
+          <w:szCs w:val="26"/>
+          <w:lang w:val="en-US"/>
+        </w:rPr>
+      </w:pPr>
+      <w:r>
+        <w:rPr>
+          <w:rFonts w:eastAsiaTheme="majorEastAsia" w:cstheme="minorHAnsi"/>
+          <w:b/>
+          <w:bCs/>
+          <w:spacing w:val="-10"/>
+          <w:kern w:val="28"/>
+          <w:sz w:val="26"/>
+          <w:szCs w:val="26"/>
+        </w:rPr>
+        <w:t>VNPay</w:t>
+      </w:r>
+      <w:r>
+        <w:rPr>
+          <w:rFonts w:eastAsiaTheme="majorEastAsia" w:cstheme="minorHAnsi"/>
+          <w:spacing w:val="-10"/>
+          <w:kern w:val="28"/>
+          <w:sz w:val="26"/>
+          <w:szCs w:val="26"/>
+        </w:rPr>
+        <w:t xml:space="preserve"> — Chọn vì độ phủ chấp nhận thanh toán; nhận xét: </w:t>
+      </w:r>
+      <w:r>
+        <w:rPr>
+          <w:rFonts w:eastAsiaTheme="majorEastAsia" w:cstheme="minorHAnsi"/>
+          <w:b/>
+          <w:bCs/>
+          <w:spacing w:val="-10"/>
+          <w:kern w:val="28"/>
+          <w:sz w:val="26"/>
+          <w:szCs w:val="26"/>
+        </w:rPr>
+        <w:t>thiếu</w:t>
+      </w:r>
+      <w:r>
+        <w:rPr>
+          <w:rFonts w:eastAsiaTheme="majorEastAsia" w:cstheme="minorHAnsi"/>
+          <w:spacing w:val="-10"/>
+          <w:kern w:val="28"/>
+          <w:sz w:val="26"/>
+          <w:szCs w:val="26"/>
+        </w:rPr>
+        <w:t xml:space="preserve"> mô-đun quản lý chi tiêu chiều sâu.</w:t>
+      </w:r>
+    </w:p>
+    <w:p>
+      <w:pPr>
+        <w:rPr>
+          <w:rFonts w:eastAsiaTheme="majorEastAsia" w:cstheme="minorHAnsi"/>
+          <w:spacing w:val="-10"/>
+          <w:kern w:val="28"/>
+          <w:sz w:val="26"/>
+          <w:szCs w:val="26"/>
+        </w:rPr>
+      </w:pPr>
+      <w:r>
+        <w:rPr>
+          <w:rFonts w:eastAsiaTheme="majorEastAsia" w:cstheme="minorHAnsi"/>
+          <w:spacing w:val="-10"/>
+          <w:kern w:val="28"/>
+          <w:sz w:val="26"/>
+          <w:szCs w:val="26"/>
+        </w:rPr>
+        <w:tab/>
+      </w:r>
+      <w:r>
+        <w:rPr>
+          <w:rFonts w:eastAsiaTheme="majorEastAsia" w:cstheme="minorHAnsi"/>
+          <w:b/>
+          <w:bCs/>
+          <w:spacing w:val="-10"/>
+          <w:kern w:val="28"/>
+          <w:sz w:val="26"/>
+          <w:szCs w:val="26"/>
+        </w:rPr>
+        <w:t>Mô tả nhận xét</w:t>
+      </w:r>
+      <w:r>
+        <w:rPr>
+          <w:rFonts w:eastAsiaTheme="majorEastAsia" w:cstheme="minorHAnsi"/>
+          <w:spacing w:val="-10"/>
+          <w:kern w:val="28"/>
+          <w:sz w:val="26"/>
+          <w:szCs w:val="26"/>
+        </w:rPr>
+        <w:t xml:space="preserve">: Các ví điện tử phổ biến hiện nay nhìn chung đều trực quan, dễ sử dụng và đã cung cấp thống kê chi tiêu ở mức cơ bản (theo tháng hoặc theo danh mục lớn). Tuy nhiên, chức năng “safe-to-spend” hoàn toàn chưa xuất hiện trong bất kỳ sản phẩm nào. Đây chính là </w:t>
+      </w:r>
+      <w:r>
+        <w:rPr>
+          <w:rFonts w:eastAsiaTheme="majorEastAsia" w:cstheme="minorHAnsi"/>
+          <w:spacing w:val="-10"/>
+          <w:kern w:val="28"/>
+          <w:sz w:val="26"/>
+          <w:szCs w:val="26"/>
+        </w:rPr>
+        <w:lastRenderedPageBreak/>
+        <w:t>khoảng trống quan trọng: sinh viên không chỉ muốn xem mình đã chi bao nhiêu, mà còn cần biết mỗi tuần còn được phép chi bao nhiêu để không vượt quá khả năng tài chính.</w:t>
+      </w:r>
+    </w:p>
+    <w:p>
+      <w:pPr>
         <w:numPr>
           <w:ilvl w:val="0"/>
-          <w:numId w:val="1"/>
+          <w:numId w:val="7"/>
         </w:numPr>
-      </w:pPr>
-      <w:r>
-        <w:rPr>
+        <w:rPr>
+          <w:rFonts w:eastAsiaTheme="majorEastAsia" w:cstheme="minorHAnsi"/>
+          <w:spacing w:val="-10"/>
+          <w:kern w:val="28"/>
+          <w:sz w:val="26"/>
+          <w:szCs w:val="26"/>
+        </w:rPr>
+      </w:pPr>
+      <w:r>
+        <w:rPr>
+          <w:rFonts w:eastAsiaTheme="majorEastAsia" w:cstheme="minorHAnsi"/>
           <w:b/>
           <w:bCs/>
+          <w:spacing w:val="-10"/>
+          <w:kern w:val="28"/>
+          <w:sz w:val="26"/>
+          <w:szCs w:val="26"/>
         </w:rPr>
         <w:t>Bảng tổng hợp so sánh theo tiêu chí.</w:t>
       </w:r>
       <w:r>
         <w:rPr>
+          <w:rFonts w:eastAsiaTheme="majorEastAsia" w:cstheme="minorHAnsi"/>
           <w:b/>
           <w:bCs/>
+          <w:spacing w:val="-10"/>
+          <w:kern w:val="28"/>
+          <w:sz w:val="26"/>
+          <w:szCs w:val="26"/>
         </w:rPr>
         <w:br/>
       </w:r>
       <w:r>
+        <w:rPr>
+          <w:rFonts w:eastAsiaTheme="majorEastAsia" w:cstheme="minorHAnsi"/>
+          <w:spacing w:val="-10"/>
+          <w:kern w:val="28"/>
+          <w:sz w:val="26"/>
+          <w:szCs w:val="26"/>
+        </w:rPr>
         <w:t>Hàng = giải pháp, Cột = tiêu chí, Ô = điểm số/nhận xét. Ví dụ:</w:t>
       </w:r>
     </w:p>
@@ -177,11 +861,11 @@
         <w:tblLook w:val="04A0" w:firstRow="1" w:lastRow="0" w:firstColumn="1" w:lastColumn="0" w:noHBand="0" w:noVBand="1"/>
       </w:tblPr>
       <w:tblGrid>
-        <w:gridCol w:w="933"/>
-        <w:gridCol w:w="1315"/>
-        <w:gridCol w:w="2507"/>
-        <w:gridCol w:w="1818"/>
-        <w:gridCol w:w="2767"/>
+        <w:gridCol w:w="994"/>
+        <w:gridCol w:w="983"/>
+        <w:gridCol w:w="1355"/>
+        <w:gridCol w:w="1251"/>
+        <w:gridCol w:w="4757"/>
       </w:tblGrid>
       <w:tr>
         <w:trPr>
@@ -205,10 +889,24 @@
             <w:hideMark/>
           </w:tcPr>
           <w:p>
+            <w:pPr>
+              <w:rPr>
+                <w:rFonts w:eastAsiaTheme="majorEastAsia" w:cstheme="minorHAnsi"/>
+                <w:spacing w:val="-10"/>
+                <w:kern w:val="28"/>
+                <w:sz w:val="26"/>
+                <w:szCs w:val="26"/>
+              </w:rPr>
+            </w:pPr>
             <w:r>
               <w:rPr>
+                <w:rFonts w:eastAsiaTheme="majorEastAsia" w:cstheme="minorHAnsi"/>
                 <w:b/>
                 <w:bCs/>
+                <w:spacing w:val="-10"/>
+                <w:kern w:val="28"/>
+                <w:sz w:val="26"/>
+                <w:szCs w:val="26"/>
               </w:rPr>
               <w:t>Giải pháp</w:t>
             </w:r>
@@ -232,10 +930,24 @@
             <w:hideMark/>
           </w:tcPr>
           <w:p>
+            <w:pPr>
+              <w:rPr>
+                <w:rFonts w:eastAsiaTheme="majorEastAsia" w:cstheme="minorHAnsi"/>
+                <w:spacing w:val="-10"/>
+                <w:kern w:val="28"/>
+                <w:sz w:val="26"/>
+                <w:szCs w:val="26"/>
+              </w:rPr>
+            </w:pPr>
             <w:r>
               <w:rPr>
+                <w:rFonts w:eastAsiaTheme="majorEastAsia" w:cstheme="minorHAnsi"/>
                 <w:b/>
                 <w:bCs/>
+                <w:spacing w:val="-10"/>
+                <w:kern w:val="28"/>
+                <w:sz w:val="26"/>
+                <w:szCs w:val="26"/>
               </w:rPr>
               <w:t>Dễ sử dụng (1–5)</w:t>
             </w:r>
@@ -259,12 +971,26 @@
             <w:hideMark/>
           </w:tcPr>
           <w:p>
+            <w:pPr>
+              <w:rPr>
+                <w:rFonts w:eastAsiaTheme="majorEastAsia" w:cstheme="minorHAnsi"/>
+                <w:spacing w:val="-10"/>
+                <w:kern w:val="28"/>
+                <w:sz w:val="26"/>
+                <w:szCs w:val="26"/>
+              </w:rPr>
+            </w:pPr>
             <w:r>
               <w:rPr>
+                <w:rFonts w:eastAsiaTheme="majorEastAsia" w:cstheme="minorHAnsi"/>
                 <w:b/>
                 <w:bCs/>
-              </w:rPr>
-              <w:t>Có nhắc deadline</w:t>
+                <w:spacing w:val="-10"/>
+                <w:kern w:val="28"/>
+                <w:sz w:val="26"/>
+                <w:szCs w:val="26"/>
+              </w:rPr>
+              <w:t>Có Safe-to-Spend theo tuần</w:t>
             </w:r>
           </w:p>
         </w:tc>
@@ -286,10 +1012,24 @@
             <w:hideMark/>
           </w:tcPr>
           <w:p>
+            <w:pPr>
+              <w:rPr>
+                <w:rFonts w:eastAsiaTheme="majorEastAsia" w:cstheme="minorHAnsi"/>
+                <w:spacing w:val="-10"/>
+                <w:kern w:val="28"/>
+                <w:sz w:val="26"/>
+                <w:szCs w:val="26"/>
+              </w:rPr>
+            </w:pPr>
             <w:r>
               <w:rPr>
+                <w:rFonts w:eastAsiaTheme="majorEastAsia" w:cstheme="minorHAnsi"/>
                 <w:b/>
                 <w:bCs/>
+                <w:spacing w:val="-10"/>
+                <w:kern w:val="28"/>
+                <w:sz w:val="26"/>
+                <w:szCs w:val="26"/>
               </w:rPr>
               <w:t>Mức độ phù hợp sinh viên</w:t>
             </w:r>
@@ -313,10 +1053,24 @@
             <w:hideMark/>
           </w:tcPr>
           <w:p>
+            <w:pPr>
+              <w:rPr>
+                <w:rFonts w:eastAsiaTheme="majorEastAsia" w:cstheme="minorHAnsi"/>
+                <w:spacing w:val="-10"/>
+                <w:kern w:val="28"/>
+                <w:sz w:val="26"/>
+                <w:szCs w:val="26"/>
+              </w:rPr>
+            </w:pPr>
             <w:r>
               <w:rPr>
+                <w:rFonts w:eastAsiaTheme="majorEastAsia" w:cstheme="minorHAnsi"/>
                 <w:b/>
                 <w:bCs/>
+                <w:spacing w:val="-10"/>
+                <w:kern w:val="28"/>
+                <w:sz w:val="26"/>
+                <w:szCs w:val="26"/>
               </w:rPr>
               <w:t>Ghi chú</w:t>
             </w:r>
@@ -345,8 +1099,24 @@
             <w:hideMark/>
           </w:tcPr>
           <w:p>
+            <w:pPr>
+              <w:rPr>
+                <w:rFonts w:eastAsiaTheme="majorEastAsia" w:cstheme="minorHAnsi"/>
+                <w:spacing w:val="-10"/>
+                <w:kern w:val="28"/>
+                <w:sz w:val="26"/>
+                <w:szCs w:val="26"/>
+              </w:rPr>
+            </w:pPr>
             <w:r>
-              <w:t>App A</w:t>
+              <w:rPr>
+                <w:rFonts w:eastAsiaTheme="majorEastAsia" w:cstheme="minorHAnsi"/>
+                <w:spacing w:val="-10"/>
+                <w:kern w:val="28"/>
+                <w:sz w:val="26"/>
+                <w:szCs w:val="26"/>
+              </w:rPr>
+              <w:t>ZaloPay</w:t>
             </w:r>
           </w:p>
         </w:tc>
@@ -368,7 +1138,23 @@
             <w:hideMark/>
           </w:tcPr>
           <w:p>
+            <w:pPr>
+              <w:rPr>
+                <w:rFonts w:eastAsiaTheme="majorEastAsia" w:cstheme="minorHAnsi"/>
+                <w:spacing w:val="-10"/>
+                <w:kern w:val="28"/>
+                <w:sz w:val="26"/>
+                <w:szCs w:val="26"/>
+              </w:rPr>
+            </w:pPr>
             <w:r>
+              <w:rPr>
+                <w:rFonts w:eastAsiaTheme="majorEastAsia" w:cstheme="minorHAnsi"/>
+                <w:spacing w:val="-10"/>
+                <w:kern w:val="28"/>
+                <w:sz w:val="26"/>
+                <w:szCs w:val="26"/>
+              </w:rPr>
               <w:t>4</w:t>
             </w:r>
           </w:p>
@@ -391,8 +1177,24 @@
             <w:hideMark/>
           </w:tcPr>
           <w:p>
+            <w:pPr>
+              <w:rPr>
+                <w:rFonts w:eastAsiaTheme="majorEastAsia" w:cstheme="minorHAnsi"/>
+                <w:spacing w:val="-10"/>
+                <w:kern w:val="28"/>
+                <w:sz w:val="26"/>
+                <w:szCs w:val="26"/>
+              </w:rPr>
+            </w:pPr>
             <w:r>
-              <w:t>Có, nhưng chậm và không chỉnh được</w:t>
+              <w:rPr>
+                <w:rFonts w:eastAsiaTheme="majorEastAsia" w:cstheme="minorHAnsi"/>
+                <w:spacing w:val="-10"/>
+                <w:kern w:val="28"/>
+                <w:sz w:val="26"/>
+                <w:szCs w:val="26"/>
+              </w:rPr>
+              <w:t>Không</w:t>
             </w:r>
           </w:p>
         </w:tc>
@@ -414,8 +1216,24 @@
             <w:hideMark/>
           </w:tcPr>
           <w:p>
+            <w:pPr>
+              <w:rPr>
+                <w:rFonts w:eastAsiaTheme="majorEastAsia" w:cstheme="minorHAnsi"/>
+                <w:spacing w:val="-10"/>
+                <w:kern w:val="28"/>
+                <w:sz w:val="26"/>
+                <w:szCs w:val="26"/>
+              </w:rPr>
+            </w:pPr>
             <w:r>
-              <w:t>Trung bình</w:t>
+              <w:rPr>
+                <w:rFonts w:eastAsiaTheme="majorEastAsia" w:cstheme="minorHAnsi"/>
+                <w:spacing w:val="-10"/>
+                <w:kern w:val="28"/>
+                <w:sz w:val="26"/>
+                <w:szCs w:val="26"/>
+              </w:rPr>
+              <w:t>Cao</w:t>
             </w:r>
           </w:p>
         </w:tc>
@@ -437,9 +1255,36 @@
             <w:hideMark/>
           </w:tcPr>
           <w:p>
+            <w:pPr>
+              <w:rPr>
+                <w:rFonts w:eastAsiaTheme="majorEastAsia" w:cstheme="minorHAnsi"/>
+                <w:spacing w:val="-10"/>
+                <w:kern w:val="28"/>
+                <w:sz w:val="26"/>
+                <w:szCs w:val="26"/>
+              </w:rPr>
+            </w:pPr>
             <w:r>
-              <w:t>Thao tác nhanh nhưng UI phức tạp</w:t>
+              <w:rPr>
+                <w:rFonts w:eastAsiaTheme="majorEastAsia" w:cstheme="minorHAnsi"/>
+                <w:spacing w:val="-10"/>
+                <w:kern w:val="28"/>
+                <w:sz w:val="26"/>
+                <w:szCs w:val="26"/>
+              </w:rPr>
+              <w:t>Thao tác ổn, UI dễ nhìn nhược điểm duy nhất là không có thống kê theo tuần chỉ có thống kê theo tháng, Mặc dù có chia theo khoản mục chi trong tháng nhưng không được sát.</w:t>
             </w:r>
+          </w:p>
+          <w:p>
+            <w:pPr>
+              <w:rPr>
+                <w:rFonts w:eastAsiaTheme="majorEastAsia" w:cstheme="minorHAnsi"/>
+                <w:spacing w:val="-10"/>
+                <w:kern w:val="28"/>
+                <w:sz w:val="26"/>
+                <w:szCs w:val="26"/>
+              </w:rPr>
+            </w:pPr>
           </w:p>
         </w:tc>
       </w:tr>
@@ -465,8 +1310,24 @@
             <w:hideMark/>
           </w:tcPr>
           <w:p>
+            <w:pPr>
+              <w:rPr>
+                <w:rFonts w:eastAsiaTheme="majorEastAsia" w:cstheme="minorHAnsi"/>
+                <w:spacing w:val="-10"/>
+                <w:kern w:val="28"/>
+                <w:sz w:val="26"/>
+                <w:szCs w:val="26"/>
+              </w:rPr>
+            </w:pPr>
             <w:r>
-              <w:t>App B</w:t>
+              <w:rPr>
+                <w:rFonts w:eastAsiaTheme="majorEastAsia" w:cstheme="minorHAnsi"/>
+                <w:spacing w:val="-10"/>
+                <w:kern w:val="28"/>
+                <w:sz w:val="26"/>
+                <w:szCs w:val="26"/>
+              </w:rPr>
+              <w:t>Momo </w:t>
             </w:r>
           </w:p>
         </w:tc>
@@ -488,8 +1349,24 @@
             <w:hideMark/>
           </w:tcPr>
           <w:p>
+            <w:pPr>
+              <w:rPr>
+                <w:rFonts w:eastAsiaTheme="majorEastAsia" w:cstheme="minorHAnsi"/>
+                <w:spacing w:val="-10"/>
+                <w:kern w:val="28"/>
+                <w:sz w:val="26"/>
+                <w:szCs w:val="26"/>
+              </w:rPr>
+            </w:pPr>
             <w:r>
-              <w:t>3</w:t>
+              <w:rPr>
+                <w:rFonts w:eastAsiaTheme="majorEastAsia" w:cstheme="minorHAnsi"/>
+                <w:spacing w:val="-10"/>
+                <w:kern w:val="28"/>
+                <w:sz w:val="26"/>
+                <w:szCs w:val="26"/>
+              </w:rPr>
+              <w:t>4</w:t>
             </w:r>
           </w:p>
         </w:tc>
@@ -511,7 +1388,23 @@
             <w:hideMark/>
           </w:tcPr>
           <w:p>
+            <w:pPr>
+              <w:rPr>
+                <w:rFonts w:eastAsiaTheme="majorEastAsia" w:cstheme="minorHAnsi"/>
+                <w:spacing w:val="-10"/>
+                <w:kern w:val="28"/>
+                <w:sz w:val="26"/>
+                <w:szCs w:val="26"/>
+              </w:rPr>
+            </w:pPr>
             <w:r>
+              <w:rPr>
+                <w:rFonts w:eastAsiaTheme="majorEastAsia" w:cstheme="minorHAnsi"/>
+                <w:spacing w:val="-10"/>
+                <w:kern w:val="28"/>
+                <w:sz w:val="26"/>
+                <w:szCs w:val="26"/>
+              </w:rPr>
               <w:t>Không</w:t>
             </w:r>
           </w:p>
@@ -534,8 +1427,24 @@
             <w:hideMark/>
           </w:tcPr>
           <w:p>
+            <w:pPr>
+              <w:rPr>
+                <w:rFonts w:eastAsiaTheme="majorEastAsia" w:cstheme="minorHAnsi"/>
+                <w:spacing w:val="-10"/>
+                <w:kern w:val="28"/>
+                <w:sz w:val="26"/>
+                <w:szCs w:val="26"/>
+              </w:rPr>
+            </w:pPr>
             <w:r>
-              <w:t>Thấp</w:t>
+              <w:rPr>
+                <w:rFonts w:eastAsiaTheme="majorEastAsia" w:cstheme="minorHAnsi"/>
+                <w:spacing w:val="-10"/>
+                <w:kern w:val="28"/>
+                <w:sz w:val="26"/>
+                <w:szCs w:val="26"/>
+              </w:rPr>
+              <w:t>Trung bình</w:t>
             </w:r>
           </w:p>
         </w:tc>
@@ -557,8 +1466,24 @@
             <w:hideMark/>
           </w:tcPr>
           <w:p>
+            <w:pPr>
+              <w:rPr>
+                <w:rFonts w:eastAsiaTheme="majorEastAsia" w:cstheme="minorHAnsi"/>
+                <w:spacing w:val="-10"/>
+                <w:kern w:val="28"/>
+                <w:sz w:val="26"/>
+                <w:szCs w:val="26"/>
+              </w:rPr>
+            </w:pPr>
             <w:r>
-              <w:t>Không phù hợp nhu cầu chính</w:t>
+              <w:rPr>
+                <w:rFonts w:eastAsiaTheme="majorEastAsia" w:cstheme="minorHAnsi"/>
+                <w:spacing w:val="-10"/>
+                <w:kern w:val="28"/>
+                <w:sz w:val="26"/>
+                <w:szCs w:val="26"/>
+              </w:rPr>
+              <w:t>Dễ dùng nhưng tỉ lệ phản hồi chưa cao - thỉnh thoảng gây giật lag hoặc không sử dùng được cho máy có cấu hình thấp</w:t>
             </w:r>
           </w:p>
         </w:tc>
@@ -585,8 +1510,24 @@
             <w:hideMark/>
           </w:tcPr>
           <w:p>
+            <w:pPr>
+              <w:rPr>
+                <w:rFonts w:eastAsiaTheme="majorEastAsia" w:cstheme="minorHAnsi"/>
+                <w:spacing w:val="-10"/>
+                <w:kern w:val="28"/>
+                <w:sz w:val="26"/>
+                <w:szCs w:val="26"/>
+              </w:rPr>
+            </w:pPr>
             <w:r>
-              <w:t>App C</w:t>
+              <w:rPr>
+                <w:rFonts w:eastAsiaTheme="majorEastAsia" w:cstheme="minorHAnsi"/>
+                <w:spacing w:val="-10"/>
+                <w:kern w:val="28"/>
+                <w:sz w:val="26"/>
+                <w:szCs w:val="26"/>
+              </w:rPr>
+              <w:t>vnPay</w:t>
             </w:r>
           </w:p>
         </w:tc>
@@ -608,8 +1549,24 @@
             <w:hideMark/>
           </w:tcPr>
           <w:p>
+            <w:pPr>
+              <w:rPr>
+                <w:rFonts w:eastAsiaTheme="majorEastAsia" w:cstheme="minorHAnsi"/>
+                <w:spacing w:val="-10"/>
+                <w:kern w:val="28"/>
+                <w:sz w:val="26"/>
+                <w:szCs w:val="26"/>
+              </w:rPr>
+            </w:pPr>
             <w:r>
-              <w:t>5</w:t>
+              <w:rPr>
+                <w:rFonts w:eastAsiaTheme="majorEastAsia" w:cstheme="minorHAnsi"/>
+                <w:spacing w:val="-10"/>
+                <w:kern w:val="28"/>
+                <w:sz w:val="26"/>
+                <w:szCs w:val="26"/>
+              </w:rPr>
+              <w:t>3</w:t>
             </w:r>
           </w:p>
         </w:tc>
@@ -631,8 +1588,24 @@
             <w:hideMark/>
           </w:tcPr>
           <w:p>
+            <w:pPr>
+              <w:rPr>
+                <w:rFonts w:eastAsiaTheme="majorEastAsia" w:cstheme="minorHAnsi"/>
+                <w:spacing w:val="-10"/>
+                <w:kern w:val="28"/>
+                <w:sz w:val="26"/>
+                <w:szCs w:val="26"/>
+              </w:rPr>
+            </w:pPr>
             <w:r>
-              <w:t>Có, và tuỳ chỉnh được thời gian nhắc</w:t>
+              <w:rPr>
+                <w:rFonts w:eastAsiaTheme="majorEastAsia" w:cstheme="minorHAnsi"/>
+                <w:spacing w:val="-10"/>
+                <w:kern w:val="28"/>
+                <w:sz w:val="26"/>
+                <w:szCs w:val="26"/>
+              </w:rPr>
+              <w:t>Không </w:t>
             </w:r>
           </w:p>
         </w:tc>
@@ -654,7 +1627,23 @@
             <w:hideMark/>
           </w:tcPr>
           <w:p>
+            <w:pPr>
+              <w:rPr>
+                <w:rFonts w:eastAsiaTheme="majorEastAsia" w:cstheme="minorHAnsi"/>
+                <w:spacing w:val="-10"/>
+                <w:kern w:val="28"/>
+                <w:sz w:val="26"/>
+                <w:szCs w:val="26"/>
+              </w:rPr>
+            </w:pPr>
             <w:r>
+              <w:rPr>
+                <w:rFonts w:eastAsiaTheme="majorEastAsia" w:cstheme="minorHAnsi"/>
+                <w:spacing w:val="-10"/>
+                <w:kern w:val="28"/>
+                <w:sz w:val="26"/>
+                <w:szCs w:val="26"/>
+              </w:rPr>
               <w:t>Cao</w:t>
             </w:r>
           </w:p>
@@ -677,56 +1666,265 @@
             <w:hideMark/>
           </w:tcPr>
           <w:p>
+            <w:pPr>
+              <w:rPr>
+                <w:rFonts w:eastAsiaTheme="majorEastAsia" w:cstheme="minorHAnsi"/>
+                <w:spacing w:val="-10"/>
+                <w:kern w:val="28"/>
+                <w:sz w:val="26"/>
+                <w:szCs w:val="26"/>
+              </w:rPr>
+            </w:pPr>
             <w:r>
-              <w:t>Gần giống nhu cầu nhưng thiếu chia sẻ nhóm</w:t>
+              <w:rPr>
+                <w:rFonts w:eastAsiaTheme="majorEastAsia" w:cstheme="minorHAnsi"/>
+                <w:spacing w:val="-10"/>
+                <w:kern w:val="28"/>
+                <w:sz w:val="26"/>
+                <w:szCs w:val="26"/>
+              </w:rPr>
+              <w:t>Tập trung vào thanh toán. thiếu chức năng quản lý chi tiêu cá nhân</w:t>
             </w:r>
           </w:p>
         </w:tc>
       </w:tr>
     </w:tbl>
     <w:p>
-      <w:r>
-        <w:rPr>
+      <w:pPr>
+        <w:rPr>
+          <w:rFonts w:eastAsiaTheme="majorEastAsia" w:cstheme="minorHAnsi"/>
+          <w:spacing w:val="-10"/>
+          <w:kern w:val="28"/>
+          <w:sz w:val="26"/>
+          <w:szCs w:val="26"/>
+        </w:rPr>
+      </w:pPr>
+      <w:r>
+        <w:rPr>
+          <w:rFonts w:eastAsiaTheme="majorEastAsia" w:cstheme="minorHAnsi"/>
           <w:b/>
           <w:bCs/>
+          <w:spacing w:val="-10"/>
+          <w:kern w:val="28"/>
+          <w:sz w:val="26"/>
+          <w:szCs w:val="26"/>
+          <w:highlight w:val="yellow"/>
         </w:rPr>
         <w:t>Kết luận:</w:t>
       </w:r>
     </w:p>
     <w:p>
       <w:pPr>
-        <w:numPr>
-          <w:ilvl w:val="0"/>
-          <w:numId w:val="2"/>
-        </w:numPr>
-      </w:pPr>
-      <w:r>
-        <w:t>Giải pháp hiện tại có điểm mạnh gì?</w:t>
+        <w:rPr>
+          <w:rFonts w:eastAsiaTheme="majorEastAsia" w:cstheme="minorHAnsi"/>
+          <w:spacing w:val="-10"/>
+          <w:kern w:val="28"/>
+          <w:sz w:val="26"/>
+          <w:szCs w:val="26"/>
+        </w:rPr>
+      </w:pPr>
+      <w:r>
+        <w:rPr>
+          <w:rFonts w:eastAsiaTheme="majorEastAsia" w:cstheme="minorHAnsi"/>
+          <w:b/>
+          <w:bCs/>
+          <w:spacing w:val="-10"/>
+          <w:kern w:val="28"/>
+          <w:sz w:val="26"/>
+          <w:szCs w:val="26"/>
+        </w:rPr>
+        <w:t xml:space="preserve">Điểm mạnh: </w:t>
+      </w:r>
+      <w:r>
+        <w:rPr>
+          <w:rFonts w:eastAsiaTheme="majorEastAsia" w:cstheme="minorHAnsi"/>
+          <w:spacing w:val="-10"/>
+          <w:kern w:val="28"/>
+          <w:sz w:val="26"/>
+          <w:szCs w:val="26"/>
+        </w:rPr>
+        <w:t>đi theo “Safe-to-Spend</w:t>
+      </w:r>
+      <w:r>
+        <w:rPr>
+          <w:rFonts w:eastAsiaTheme="majorEastAsia" w:cstheme="minorHAnsi"/>
+          <w:spacing w:val="-10"/>
+          <w:kern w:val="28"/>
+          <w:sz w:val="26"/>
+          <w:szCs w:val="26"/>
+        </w:rPr>
+        <w:t>*</w:t>
+      </w:r>
+      <w:r>
+        <w:rPr>
+          <w:rFonts w:eastAsiaTheme="majorEastAsia" w:cstheme="minorHAnsi"/>
+          <w:spacing w:val="-10"/>
+          <w:kern w:val="28"/>
+          <w:sz w:val="26"/>
+          <w:szCs w:val="26"/>
+        </w:rPr>
+        <w:t xml:space="preserve"> theo tuần + Quỹ tích lũy tự động”, tối giản thao tác, cảnh báo sớm. Mọi thứ xoay quanh một con số dùng ngay trên màn hình chính. Đây là nhu cầu số 1 của nhóm khảo sát (93% muốn hiển thị safe-to-spend; 49% muốn theo tuần; 80% muốn được nhắc khi sắp vượt hạn mức; 89% quan tâm quỹ tích lũy).</w:t>
       </w:r>
     </w:p>
     <w:p>
       <w:pPr>
-        <w:numPr>
-          <w:ilvl w:val="0"/>
-          <w:numId w:val="3"/>
-        </w:numPr>
-      </w:pPr>
-      <w:r>
-        <w:t>Khoảng trống nào chưa được giải quyết? -&gt; Đây chính là cơ sở để đề xuất giải pháp mới như nào?.</w:t>
+        <w:rPr>
+          <w:rFonts w:eastAsiaTheme="majorEastAsia" w:cstheme="minorHAnsi"/>
+          <w:spacing w:val="-10"/>
+          <w:kern w:val="28"/>
+          <w:sz w:val="26"/>
+          <w:szCs w:val="26"/>
+        </w:rPr>
+      </w:pPr>
+      <w:r>
+        <w:rPr>
+          <w:rFonts w:eastAsiaTheme="majorEastAsia" w:cstheme="minorHAnsi"/>
+          <w:b/>
+          <w:bCs/>
+          <w:spacing w:val="-10"/>
+          <w:kern w:val="28"/>
+          <w:sz w:val="26"/>
+          <w:szCs w:val="26"/>
+        </w:rPr>
+        <w:t>Phương pháp</w:t>
+      </w:r>
+      <w:r>
+        <w:rPr>
+          <w:rFonts w:eastAsiaTheme="majorEastAsia" w:cstheme="minorHAnsi"/>
+          <w:spacing w:val="-10"/>
+          <w:kern w:val="28"/>
+          <w:sz w:val="26"/>
+          <w:szCs w:val="26"/>
+        </w:rPr>
+        <w:t>: trích tiền vào quỹ (envelope/sinking funds) trước, phần còn lại tính ra safe-to-spend ngày/tuần; chỉ số lớn “Hôm nay được xài tối đa…”, cập nhật theo tiến độ quỹ.</w:t>
       </w:r>
     </w:p>
     <w:p>
       <w:pPr>
-        <w:numPr>
-          <w:ilvl w:val="0"/>
-          <w:numId w:val="4"/>
-        </w:numPr>
-      </w:pPr>
-      <w:r>
-        <w:t>Vậy ứng dụng do nhóm đề xuất nên đi theo hướng nào?</w:t>
+        <w:rPr>
+          <w:rFonts w:eastAsiaTheme="majorEastAsia" w:cstheme="minorHAnsi"/>
+          <w:spacing w:val="-10"/>
+          <w:kern w:val="28"/>
+          <w:sz w:val="26"/>
+          <w:szCs w:val="26"/>
+        </w:rPr>
+      </w:pPr>
+      <w:r>
+        <w:rPr>
+          <w:rFonts w:eastAsiaTheme="majorEastAsia" w:cstheme="minorHAnsi"/>
+          <w:b/>
+          <w:bCs/>
+          <w:spacing w:val="-10"/>
+          <w:kern w:val="28"/>
+          <w:sz w:val="26"/>
+          <w:szCs w:val="26"/>
+          <w:highlight w:val="yellow"/>
+        </w:rPr>
+        <w:t>Hướng đi đề xuất của ứng dụng</w:t>
+      </w:r>
+      <w:r>
+        <w:rPr>
+          <w:rFonts w:eastAsiaTheme="majorEastAsia" w:cstheme="minorHAnsi"/>
+          <w:b/>
+          <w:bCs/>
+          <w:spacing w:val="-10"/>
+          <w:kern w:val="28"/>
+          <w:sz w:val="26"/>
+          <w:szCs w:val="26"/>
+        </w:rPr>
+        <w:t>:</w:t>
+      </w:r>
+      <w:r>
+        <w:rPr>
+          <w:rFonts w:eastAsiaTheme="majorEastAsia" w:cstheme="minorHAnsi"/>
+          <w:spacing w:val="-10"/>
+          <w:kern w:val="28"/>
+          <w:sz w:val="26"/>
+          <w:szCs w:val="26"/>
+        </w:rPr>
+        <w:t xml:space="preserve"> Trang chủ chỉ hiển thị Safe-to-Spend (Tuần) và đúng 1 CTA</w:t>
+      </w:r>
+      <w:r>
+        <w:rPr>
+          <w:rFonts w:eastAsiaTheme="majorEastAsia" w:cstheme="minorHAnsi"/>
+          <w:spacing w:val="-10"/>
+          <w:kern w:val="28"/>
+          <w:sz w:val="26"/>
+          <w:szCs w:val="26"/>
+        </w:rPr>
+        <w:t>**</w:t>
+      </w:r>
+      <w:r>
+        <w:rPr>
+          <w:rFonts w:eastAsiaTheme="majorEastAsia" w:cstheme="minorHAnsi"/>
+          <w:spacing w:val="-10"/>
+          <w:kern w:val="28"/>
+          <w:sz w:val="26"/>
+          <w:szCs w:val="26"/>
+        </w:rPr>
+        <w:t xml:space="preserve"> (ghi nhanh / chuyển vào quỹ / xem cảnh báo). 67% người dùng muốn “con số đơn giản”, không phải bảng biểu rối rắm.</w:t>
       </w:r>
     </w:p>
-    <w:p/>
+    <w:p>
+      <w:pPr>
+        <w:rPr>
+          <w:rFonts w:eastAsiaTheme="majorEastAsia" w:cstheme="minorHAnsi"/>
+          <w:spacing w:val="-10"/>
+          <w:kern w:val="28"/>
+          <w:sz w:val="26"/>
+          <w:szCs w:val="26"/>
+          <w:lang w:val="en-US"/>
+        </w:rPr>
+      </w:pPr>
+      <w:r>
+        <w:rPr>
+          <w:rFonts w:eastAsiaTheme="majorEastAsia" w:cstheme="minorHAnsi"/>
+          <w:spacing w:val="-10"/>
+          <w:kern w:val="28"/>
+          <w:sz w:val="26"/>
+          <w:szCs w:val="26"/>
+          <w:lang w:val="en-US"/>
+        </w:rPr>
+        <w:t xml:space="preserve">*Safe-to-Spend: </w:t>
+      </w:r>
+      <w:r>
+        <w:rPr>
+          <w:rFonts w:eastAsiaTheme="majorEastAsia" w:cstheme="minorHAnsi"/>
+          <w:spacing w:val="-10"/>
+          <w:kern w:val="28"/>
+          <w:sz w:val="26"/>
+          <w:szCs w:val="26"/>
+        </w:rPr>
+        <w:t>con số sử dụng một cách an toàn</w:t>
+      </w:r>
+    </w:p>
+    <w:p>
+      <w:pPr>
+        <w:rPr>
+          <w:rFonts w:cstheme="minorHAnsi"/>
+          <w:sz w:val="26"/>
+          <w:szCs w:val="26"/>
+          <w:lang w:val="en-US"/>
+        </w:rPr>
+      </w:pPr>
+      <w:r>
+        <w:rPr>
+          <w:rFonts w:cstheme="minorHAnsi"/>
+          <w:sz w:val="26"/>
+          <w:szCs w:val="26"/>
+          <w:lang w:val="en-US"/>
+        </w:rPr>
+        <w:t xml:space="preserve">**CTA: </w:t>
+      </w:r>
+      <w:r>
+        <w:rPr>
+          <w:rFonts w:cstheme="minorHAnsi"/>
+          <w:sz w:val="26"/>
+          <w:szCs w:val="26"/>
+        </w:rPr>
+        <w:t>Call to Action</w:t>
+      </w:r>
+    </w:p>
     <w:sectPr>
       <w:pgSz w:w="12240" w:h="15840"/>
       <w:pgMar w:top="1440" w:right="1440" w:bottom="1440" w:left="1440" w:header="720" w:footer="720" w:gutter="0"/>
@@ -737,9 +1935,434 @@
 </w:document>
 </file>
 
+<file path=word/endnotes.xml><?xml version="1.0" encoding="utf-8"?>
+<w:endnotes xmlns:wpc="http://schemas.microsoft.com/office/word/2010/wordprocessingCanvas" xmlns:cx="http://schemas.microsoft.com/office/drawing/2014/chartex" xmlns:cx1="http://schemas.microsoft.com/office/drawing/2015/9/8/chartex" xmlns:cx2="http://schemas.microsoft.com/office/drawing/2015/10/21/chartex" xmlns:cx3="http://schemas.microsoft.com/office/drawing/2016/5/9/chartex" xmlns:cx4="http://schemas.microsoft.com/office/drawing/2016/5/10/chartex" xmlns:cx5="http://schemas.microsoft.com/office/drawing/2016/5/11/chartex" xmlns:cx6="http://schemas.microsoft.com/office/drawing/2016/5/12/chartex" xmlns:cx7="http://schemas.microsoft.com/office/drawing/2016/5/13/chartex" xmlns:cx8="http://schemas.microsoft.com/office/drawing/2016/5/14/chartex" xmlns:mc="http://schemas.openxmlformats.org/markup-compatibility/2006" xmlns:aink="http://schemas.microsoft.com/office/drawing/2016/ink" xmlns:am3d="http://schemas.microsoft.com/office/drawing/2017/model3d" xmlns:o="urn:schemas-microsoft-com:office:office" xmlns:oel="http://schemas.microsoft.com/office/2019/extlst" xmlns:r="http://schemas.openxmlformats.org/officeDocument/2006/relationships" xmlns:m="http://schemas.openxmlformats.org/officeDocument/2006/math" xmlns:v="urn:schemas-microsoft-com:vml" xmlns:wp14="http://schemas.microsoft.com/office/word/2010/wordprocessingDrawing" xmlns:wp="http://schemas.openxmlformats.org/drawingml/2006/wordprocessingDrawing" xmlns:w10="urn:schemas-microsoft-com:office:word" xmlns:w="http://schemas.openxmlformats.org/wordprocessingml/2006/main" xmlns:w14="http://schemas.microsoft.com/office/word/2010/wordml" xmlns:w15="http://schemas.microsoft.com/office/word/2012/wordml" xmlns:w16cex="http://schemas.microsoft.com/office/word/2018/wordml/cex" xmlns:w16cid="http://schemas.microsoft.com/office/word/2016/wordml/cid" xmlns:w16="http://schemas.microsoft.com/office/word/2018/wordml" xmlns:w16du="http://schemas.microsoft.com/office/word/2023/wordml/word16du" xmlns:w16sdtdh="http://schemas.microsoft.com/office/word/2020/wordml/sdtdatahash" xmlns:w16sdtfl="http://schemas.microsoft.com/office/word/2024/wordml/sdtformatlock" xmlns:w16se="http://schemas.microsoft.com/office/word/2015/wordml/symex" xmlns:wpg="http://schemas.microsoft.com/office/word/2010/wordprocessingGroup" xmlns:wpi="http://schemas.microsoft.com/office/word/2010/wordprocessingInk" xmlns:wne="http://schemas.microsoft.com/office/word/2006/wordml" xmlns:wps="http://schemas.microsoft.com/office/word/2010/wordprocessingShape" mc:Ignorable="w14 w15 w16se w16cid w16 w16cex w16sdtdh w16sdtfl w16du wp14">
+  <w:endnote w:type="separator" w:id="-1">
+    <w:p>
+      <w:pPr>
+        <w:spacing w:after="0" w:line="240" w:lineRule="auto"/>
+      </w:pPr>
+      <w:r>
+        <w:separator/>
+      </w:r>
+    </w:p>
+  </w:endnote>
+  <w:endnote w:type="continuationSeparator" w:id="0">
+    <w:p>
+      <w:pPr>
+        <w:spacing w:after="0" w:line="240" w:lineRule="auto"/>
+      </w:pPr>
+      <w:r>
+        <w:continuationSeparator/>
+      </w:r>
+    </w:p>
+  </w:endnote>
+</w:endnotes>
+</file>
+
+<file path=word/footnotes.xml><?xml version="1.0" encoding="utf-8"?>
+<w:footnotes xmlns:wpc="http://schemas.microsoft.com/office/word/2010/wordprocessingCanvas" xmlns:cx="http://schemas.microsoft.com/office/drawing/2014/chartex" xmlns:cx1="http://schemas.microsoft.com/office/drawing/2015/9/8/chartex" xmlns:cx2="http://schemas.microsoft.com/office/drawing/2015/10/21/chartex" xmlns:cx3="http://schemas.microsoft.com/office/drawing/2016/5/9/chartex" xmlns:cx4="http://schemas.microsoft.com/office/drawing/2016/5/10/chartex" xmlns:cx5="http://schemas.microsoft.com/office/drawing/2016/5/11/chartex" xmlns:cx6="http://schemas.microsoft.com/office/drawing/2016/5/12/chartex" xmlns:cx7="http://schemas.microsoft.com/office/drawing/2016/5/13/chartex" xmlns:cx8="http://schemas.microsoft.com/office/drawing/2016/5/14/chartex" xmlns:mc="http://schemas.openxmlformats.org/markup-compatibility/2006" xmlns:aink="http://schemas.microsoft.com/office/drawing/2016/ink" xmlns:am3d="http://schemas.microsoft.com/office/drawing/2017/model3d" xmlns:o="urn:schemas-microsoft-com:office:office" xmlns:oel="http://schemas.microsoft.com/office/2019/extlst" xmlns:r="http://schemas.openxmlformats.org/officeDocument/2006/relationships" xmlns:m="http://schemas.openxmlformats.org/officeDocument/2006/math" xmlns:v="urn:schemas-microsoft-com:vml" xmlns:wp14="http://schemas.microsoft.com/office/word/2010/wordprocessingDrawing" xmlns:wp="http://schemas.openxmlformats.org/drawingml/2006/wordprocessingDrawing" xmlns:w10="urn:schemas-microsoft-com:office:word" xmlns:w="http://schemas.openxmlformats.org/wordprocessingml/2006/main" xmlns:w14="http://schemas.microsoft.com/office/word/2010/wordml" xmlns:w15="http://schemas.microsoft.com/office/word/2012/wordml" xmlns:w16cex="http://schemas.microsoft.com/office/word/2018/wordml/cex" xmlns:w16cid="http://schemas.microsoft.com/office/word/2016/wordml/cid" xmlns:w16="http://schemas.microsoft.com/office/word/2018/wordml" xmlns:w16du="http://schemas.microsoft.com/office/word/2023/wordml/word16du" xmlns:w16sdtdh="http://schemas.microsoft.com/office/word/2020/wordml/sdtdatahash" xmlns:w16sdtfl="http://schemas.microsoft.com/office/word/2024/wordml/sdtformatlock" xmlns:w16se="http://schemas.microsoft.com/office/word/2015/wordml/symex" xmlns:wpg="http://schemas.microsoft.com/office/word/2010/wordprocessingGroup" xmlns:wpi="http://schemas.microsoft.com/office/word/2010/wordprocessingInk" xmlns:wne="http://schemas.microsoft.com/office/word/2006/wordml" xmlns:wps="http://schemas.microsoft.com/office/word/2010/wordprocessingShape" mc:Ignorable="w14 w15 w16se w16cid w16 w16cex w16sdtdh w16sdtfl w16du wp14">
+  <w:footnote w:type="separator" w:id="-1">
+    <w:p>
+      <w:pPr>
+        <w:spacing w:after="0" w:line="240" w:lineRule="auto"/>
+      </w:pPr>
+      <w:r>
+        <w:separator/>
+      </w:r>
+    </w:p>
+  </w:footnote>
+  <w:footnote w:type="continuationSeparator" w:id="0">
+    <w:p>
+      <w:pPr>
+        <w:spacing w:after="0" w:line="240" w:lineRule="auto"/>
+      </w:pPr>
+      <w:r>
+        <w:continuationSeparator/>
+      </w:r>
+    </w:p>
+  </w:footnote>
+</w:footnotes>
+</file>
+
 <file path=word/numbering.xml><?xml version="1.0" encoding="utf-8"?>
 <w:numbering xmlns:wpc="http://schemas.microsoft.com/office/word/2010/wordprocessingCanvas" xmlns:cx="http://schemas.microsoft.com/office/drawing/2014/chartex" xmlns:cx1="http://schemas.microsoft.com/office/drawing/2015/9/8/chartex" xmlns:cx2="http://schemas.microsoft.com/office/drawing/2015/10/21/chartex" xmlns:cx3="http://schemas.microsoft.com/office/drawing/2016/5/9/chartex" xmlns:cx4="http://schemas.microsoft.com/office/drawing/2016/5/10/chartex" xmlns:cx5="http://schemas.microsoft.com/office/drawing/2016/5/11/chartex" xmlns:cx6="http://schemas.microsoft.com/office/drawing/2016/5/12/chartex" xmlns:cx7="http://schemas.microsoft.com/office/drawing/2016/5/13/chartex" xmlns:cx8="http://schemas.microsoft.com/office/drawing/2016/5/14/chartex" xmlns:mc="http://schemas.openxmlformats.org/markup-compatibility/2006" xmlns:aink="http://schemas.microsoft.com/office/drawing/2016/ink" xmlns:am3d="http://schemas.microsoft.com/office/drawing/2017/model3d" xmlns:o="urn:schemas-microsoft-com:office:office" xmlns:oel="http://schemas.microsoft.com/office/2019/extlst" xmlns:r="http://schemas.openxmlformats.org/officeDocument/2006/relationships" xmlns:m="http://schemas.openxmlformats.org/officeDocument/2006/math" xmlns:v="urn:schemas-microsoft-com:vml" xmlns:wp14="http://schemas.microsoft.com/office/word/2010/wordprocessingDrawing" xmlns:wp="http://schemas.openxmlformats.org/drawingml/2006/wordprocessingDrawing" xmlns:w10="urn:schemas-microsoft-com:office:word" xmlns:w="http://schemas.openxmlformats.org/wordprocessingml/2006/main" xmlns:w14="http://schemas.microsoft.com/office/word/2010/wordml" xmlns:w15="http://schemas.microsoft.com/office/word/2012/wordml" xmlns:w16cex="http://schemas.microsoft.com/office/word/2018/wordml/cex" xmlns:w16cid="http://schemas.microsoft.com/office/word/2016/wordml/cid" xmlns:w16="http://schemas.microsoft.com/office/word/2018/wordml" xmlns:w16du="http://schemas.microsoft.com/office/word/2023/wordml/word16du" xmlns:w16sdtdh="http://schemas.microsoft.com/office/word/2020/wordml/sdtdatahash" xmlns:w16sdtfl="http://schemas.microsoft.com/office/word/2024/wordml/sdtformatlock" xmlns:w16se="http://schemas.microsoft.com/office/word/2015/wordml/symex" xmlns:wpg="http://schemas.microsoft.com/office/word/2010/wordprocessingGroup" xmlns:wpi="http://schemas.microsoft.com/office/word/2010/wordprocessingInk" xmlns:wne="http://schemas.microsoft.com/office/word/2006/wordml" xmlns:wps="http://schemas.microsoft.com/office/word/2010/wordprocessingShape" mc:Ignorable="w14 w15 w16se w16cid w16 w16cex w16sdtdh w16sdtfl w16du wp14">
   <w:abstractNum w:abstractNumId="0" w15:restartNumberingAfterBreak="0">
+    <w:nsid w:val="03E16D18"/>
+    <w:multiLevelType w:val="multilevel"/>
+    <w:tmpl w:val="DCFC4B2E"/>
+    <w:lvl w:ilvl="0">
+      <w:start w:val="1"/>
+      <w:numFmt w:val="bullet"/>
+      <w:lvlText w:val=""/>
+      <w:lvlJc w:val="left"/>
+      <w:pPr>
+        <w:tabs>
+          <w:tab w:val="num" w:pos="1080"/>
+        </w:tabs>
+        <w:ind w:left="1080" w:hanging="360"/>
+      </w:pPr>
+      <w:rPr>
+        <w:rFonts w:ascii="Symbol" w:hAnsi="Symbol" w:hint="default"/>
+        <w:sz w:val="20"/>
+      </w:rPr>
+    </w:lvl>
+    <w:lvl w:ilvl="1">
+      <w:start w:val="1"/>
+      <w:numFmt w:val="bullet"/>
+      <w:lvlText w:val="o"/>
+      <w:lvlJc w:val="left"/>
+      <w:pPr>
+        <w:tabs>
+          <w:tab w:val="num" w:pos="1800"/>
+        </w:tabs>
+        <w:ind w:left="1800" w:hanging="360"/>
+      </w:pPr>
+      <w:rPr>
+        <w:rFonts w:ascii="Courier New" w:hAnsi="Courier New" w:hint="default"/>
+        <w:sz w:val="20"/>
+      </w:rPr>
+    </w:lvl>
+    <w:lvl w:ilvl="2" w:tentative="1">
+      <w:start w:val="1"/>
+      <w:numFmt w:val="bullet"/>
+      <w:lvlText w:val=""/>
+      <w:lvlJc w:val="left"/>
+      <w:pPr>
+        <w:tabs>
+          <w:tab w:val="num" w:pos="2520"/>
+        </w:tabs>
+        <w:ind w:left="2520" w:hanging="360"/>
+      </w:pPr>
+      <w:rPr>
+        <w:rFonts w:ascii="Wingdings" w:hAnsi="Wingdings" w:hint="default"/>
+        <w:sz w:val="20"/>
+      </w:rPr>
+    </w:lvl>
+    <w:lvl w:ilvl="3" w:tentative="1">
+      <w:start w:val="1"/>
+      <w:numFmt w:val="bullet"/>
+      <w:lvlText w:val=""/>
+      <w:lvlJc w:val="left"/>
+      <w:pPr>
+        <w:tabs>
+          <w:tab w:val="num" w:pos="3240"/>
+        </w:tabs>
+        <w:ind w:left="3240" w:hanging="360"/>
+      </w:pPr>
+      <w:rPr>
+        <w:rFonts w:ascii="Wingdings" w:hAnsi="Wingdings" w:hint="default"/>
+        <w:sz w:val="20"/>
+      </w:rPr>
+    </w:lvl>
+    <w:lvl w:ilvl="4" w:tentative="1">
+      <w:start w:val="1"/>
+      <w:numFmt w:val="bullet"/>
+      <w:lvlText w:val=""/>
+      <w:lvlJc w:val="left"/>
+      <w:pPr>
+        <w:tabs>
+          <w:tab w:val="num" w:pos="3960"/>
+        </w:tabs>
+        <w:ind w:left="3960" w:hanging="360"/>
+      </w:pPr>
+      <w:rPr>
+        <w:rFonts w:ascii="Wingdings" w:hAnsi="Wingdings" w:hint="default"/>
+        <w:sz w:val="20"/>
+      </w:rPr>
+    </w:lvl>
+    <w:lvl w:ilvl="5" w:tentative="1">
+      <w:start w:val="1"/>
+      <w:numFmt w:val="bullet"/>
+      <w:lvlText w:val=""/>
+      <w:lvlJc w:val="left"/>
+      <w:pPr>
+        <w:tabs>
+          <w:tab w:val="num" w:pos="4680"/>
+        </w:tabs>
+        <w:ind w:left="4680" w:hanging="360"/>
+      </w:pPr>
+      <w:rPr>
+        <w:rFonts w:ascii="Wingdings" w:hAnsi="Wingdings" w:hint="default"/>
+        <w:sz w:val="20"/>
+      </w:rPr>
+    </w:lvl>
+    <w:lvl w:ilvl="6" w:tentative="1">
+      <w:start w:val="1"/>
+      <w:numFmt w:val="bullet"/>
+      <w:lvlText w:val=""/>
+      <w:lvlJc w:val="left"/>
+      <w:pPr>
+        <w:tabs>
+          <w:tab w:val="num" w:pos="5400"/>
+        </w:tabs>
+        <w:ind w:left="5400" w:hanging="360"/>
+      </w:pPr>
+      <w:rPr>
+        <w:rFonts w:ascii="Wingdings" w:hAnsi="Wingdings" w:hint="default"/>
+        <w:sz w:val="20"/>
+      </w:rPr>
+    </w:lvl>
+    <w:lvl w:ilvl="7" w:tentative="1">
+      <w:start w:val="1"/>
+      <w:numFmt w:val="bullet"/>
+      <w:lvlText w:val=""/>
+      <w:lvlJc w:val="left"/>
+      <w:pPr>
+        <w:tabs>
+          <w:tab w:val="num" w:pos="6120"/>
+        </w:tabs>
+        <w:ind w:left="6120" w:hanging="360"/>
+      </w:pPr>
+      <w:rPr>
+        <w:rFonts w:ascii="Wingdings" w:hAnsi="Wingdings" w:hint="default"/>
+        <w:sz w:val="20"/>
+      </w:rPr>
+    </w:lvl>
+    <w:lvl w:ilvl="8" w:tentative="1">
+      <w:start w:val="1"/>
+      <w:numFmt w:val="bullet"/>
+      <w:lvlText w:val=""/>
+      <w:lvlJc w:val="left"/>
+      <w:pPr>
+        <w:tabs>
+          <w:tab w:val="num" w:pos="6840"/>
+        </w:tabs>
+        <w:ind w:left="6840" w:hanging="360"/>
+      </w:pPr>
+      <w:rPr>
+        <w:rFonts w:ascii="Wingdings" w:hAnsi="Wingdings" w:hint="default"/>
+        <w:sz w:val="20"/>
+      </w:rPr>
+    </w:lvl>
+  </w:abstractNum>
+  <w:abstractNum w:abstractNumId="1" w15:restartNumberingAfterBreak="0">
+    <w:nsid w:val="07062971"/>
+    <w:multiLevelType w:val="multilevel"/>
+    <w:tmpl w:val="2F9609B8"/>
+    <w:lvl w:ilvl="0">
+      <w:start w:val="1"/>
+      <w:numFmt w:val="decimal"/>
+      <w:lvlText w:val="%1."/>
+      <w:lvlJc w:val="left"/>
+      <w:pPr>
+        <w:tabs>
+          <w:tab w:val="num" w:pos="720"/>
+        </w:tabs>
+        <w:ind w:left="720" w:hanging="360"/>
+      </w:pPr>
+    </w:lvl>
+    <w:lvl w:ilvl="1" w:tentative="1">
+      <w:start w:val="1"/>
+      <w:numFmt w:val="decimal"/>
+      <w:lvlText w:val="%2."/>
+      <w:lvlJc w:val="left"/>
+      <w:pPr>
+        <w:tabs>
+          <w:tab w:val="num" w:pos="1440"/>
+        </w:tabs>
+        <w:ind w:left="1440" w:hanging="360"/>
+      </w:pPr>
+    </w:lvl>
+    <w:lvl w:ilvl="2" w:tentative="1">
+      <w:start w:val="1"/>
+      <w:numFmt w:val="decimal"/>
+      <w:lvlText w:val="%3."/>
+      <w:lvlJc w:val="left"/>
+      <w:pPr>
+        <w:tabs>
+          <w:tab w:val="num" w:pos="2160"/>
+        </w:tabs>
+        <w:ind w:left="2160" w:hanging="360"/>
+      </w:pPr>
+    </w:lvl>
+    <w:lvl w:ilvl="3" w:tentative="1">
+      <w:start w:val="1"/>
+      <w:numFmt w:val="decimal"/>
+      <w:lvlText w:val="%4."/>
+      <w:lvlJc w:val="left"/>
+      <w:pPr>
+        <w:tabs>
+          <w:tab w:val="num" w:pos="2880"/>
+        </w:tabs>
+        <w:ind w:left="2880" w:hanging="360"/>
+      </w:pPr>
+    </w:lvl>
+    <w:lvl w:ilvl="4" w:tentative="1">
+      <w:start w:val="1"/>
+      <w:numFmt w:val="decimal"/>
+      <w:lvlText w:val="%5."/>
+      <w:lvlJc w:val="left"/>
+      <w:pPr>
+        <w:tabs>
+          <w:tab w:val="num" w:pos="3600"/>
+        </w:tabs>
+        <w:ind w:left="3600" w:hanging="360"/>
+      </w:pPr>
+    </w:lvl>
+    <w:lvl w:ilvl="5" w:tentative="1">
+      <w:start w:val="1"/>
+      <w:numFmt w:val="decimal"/>
+      <w:lvlText w:val="%6."/>
+      <w:lvlJc w:val="left"/>
+      <w:pPr>
+        <w:tabs>
+          <w:tab w:val="num" w:pos="4320"/>
+        </w:tabs>
+        <w:ind w:left="4320" w:hanging="360"/>
+      </w:pPr>
+    </w:lvl>
+    <w:lvl w:ilvl="6" w:tentative="1">
+      <w:start w:val="1"/>
+      <w:numFmt w:val="decimal"/>
+      <w:lvlText w:val="%7."/>
+      <w:lvlJc w:val="left"/>
+      <w:pPr>
+        <w:tabs>
+          <w:tab w:val="num" w:pos="5040"/>
+        </w:tabs>
+        <w:ind w:left="5040" w:hanging="360"/>
+      </w:pPr>
+    </w:lvl>
+    <w:lvl w:ilvl="7" w:tentative="1">
+      <w:start w:val="1"/>
+      <w:numFmt w:val="decimal"/>
+      <w:lvlText w:val="%8."/>
+      <w:lvlJc w:val="left"/>
+      <w:pPr>
+        <w:tabs>
+          <w:tab w:val="num" w:pos="5760"/>
+        </w:tabs>
+        <w:ind w:left="5760" w:hanging="360"/>
+      </w:pPr>
+    </w:lvl>
+    <w:lvl w:ilvl="8" w:tentative="1">
+      <w:start w:val="1"/>
+      <w:numFmt w:val="decimal"/>
+      <w:lvlText w:val="%9."/>
+      <w:lvlJc w:val="left"/>
+      <w:pPr>
+        <w:tabs>
+          <w:tab w:val="num" w:pos="6480"/>
+        </w:tabs>
+        <w:ind w:left="6480" w:hanging="360"/>
+      </w:pPr>
+    </w:lvl>
+  </w:abstractNum>
+  <w:abstractNum w:abstractNumId="2" w15:restartNumberingAfterBreak="0">
+    <w:nsid w:val="0B6F499E"/>
+    <w:multiLevelType w:val="multilevel"/>
+    <w:tmpl w:val="E3D06676"/>
+    <w:lvl w:ilvl="0">
+      <w:start w:val="2"/>
+      <w:numFmt w:val="decimal"/>
+      <w:lvlText w:val="%1."/>
+      <w:lvlJc w:val="left"/>
+      <w:pPr>
+        <w:tabs>
+          <w:tab w:val="num" w:pos="720"/>
+        </w:tabs>
+        <w:ind w:left="720" w:hanging="360"/>
+      </w:pPr>
+    </w:lvl>
+    <w:lvl w:ilvl="1" w:tentative="1">
+      <w:start w:val="1"/>
+      <w:numFmt w:val="decimal"/>
+      <w:lvlText w:val="%2."/>
+      <w:lvlJc w:val="left"/>
+      <w:pPr>
+        <w:tabs>
+          <w:tab w:val="num" w:pos="1440"/>
+        </w:tabs>
+        <w:ind w:left="1440" w:hanging="360"/>
+      </w:pPr>
+    </w:lvl>
+    <w:lvl w:ilvl="2" w:tentative="1">
+      <w:start w:val="1"/>
+      <w:numFmt w:val="decimal"/>
+      <w:lvlText w:val="%3."/>
+      <w:lvlJc w:val="left"/>
+      <w:pPr>
+        <w:tabs>
+          <w:tab w:val="num" w:pos="2160"/>
+        </w:tabs>
+        <w:ind w:left="2160" w:hanging="360"/>
+      </w:pPr>
+    </w:lvl>
+    <w:lvl w:ilvl="3" w:tentative="1">
+      <w:start w:val="1"/>
+      <w:numFmt w:val="decimal"/>
+      <w:lvlText w:val="%4."/>
+      <w:lvlJc w:val="left"/>
+      <w:pPr>
+        <w:tabs>
+          <w:tab w:val="num" w:pos="2880"/>
+        </w:tabs>
+        <w:ind w:left="2880" w:hanging="360"/>
+      </w:pPr>
+    </w:lvl>
+    <w:lvl w:ilvl="4" w:tentative="1">
+      <w:start w:val="1"/>
+      <w:numFmt w:val="decimal"/>
+      <w:lvlText w:val="%5."/>
+      <w:lvlJc w:val="left"/>
+      <w:pPr>
+        <w:tabs>
+          <w:tab w:val="num" w:pos="3600"/>
+        </w:tabs>
+        <w:ind w:left="3600" w:hanging="360"/>
+      </w:pPr>
+    </w:lvl>
+    <w:lvl w:ilvl="5" w:tentative="1">
+      <w:start w:val="1"/>
+      <w:numFmt w:val="decimal"/>
+      <w:lvlText w:val="%6."/>
+      <w:lvlJc w:val="left"/>
+      <w:pPr>
+        <w:tabs>
+          <w:tab w:val="num" w:pos="4320"/>
+        </w:tabs>
+        <w:ind w:left="4320" w:hanging="360"/>
+      </w:pPr>
+    </w:lvl>
+    <w:lvl w:ilvl="6" w:tentative="1">
+      <w:start w:val="1"/>
+      <w:numFmt w:val="decimal"/>
+      <w:lvlText w:val="%7."/>
+      <w:lvlJc w:val="left"/>
+      <w:pPr>
+        <w:tabs>
+          <w:tab w:val="num" w:pos="5040"/>
+        </w:tabs>
+        <w:ind w:left="5040" w:hanging="360"/>
+      </w:pPr>
+    </w:lvl>
+    <w:lvl w:ilvl="7" w:tentative="1">
+      <w:start w:val="1"/>
+      <w:numFmt w:val="decimal"/>
+      <w:lvlText w:val="%8."/>
+      <w:lvlJc w:val="left"/>
+      <w:pPr>
+        <w:tabs>
+          <w:tab w:val="num" w:pos="5760"/>
+        </w:tabs>
+        <w:ind w:left="5760" w:hanging="360"/>
+      </w:pPr>
+    </w:lvl>
+    <w:lvl w:ilvl="8" w:tentative="1">
+      <w:start w:val="1"/>
+      <w:numFmt w:val="decimal"/>
+      <w:lvlText w:val="%9."/>
+      <w:lvlJc w:val="left"/>
+      <w:pPr>
+        <w:tabs>
+          <w:tab w:val="num" w:pos="6480"/>
+        </w:tabs>
+        <w:ind w:left="6480" w:hanging="360"/>
+      </w:pPr>
+    </w:lvl>
+  </w:abstractNum>
+  <w:abstractNum w:abstractNumId="3" w15:restartNumberingAfterBreak="0">
     <w:nsid w:val="274D5FAF"/>
     <w:multiLevelType w:val="multilevel"/>
     <w:tmpl w:val="2A70935E"/>
@@ -888,7 +2511,7 @@
       </w:rPr>
     </w:lvl>
   </w:abstractNum>
-  <w:abstractNum w:abstractNumId="1" w15:restartNumberingAfterBreak="0">
+  <w:abstractNum w:abstractNumId="4" w15:restartNumberingAfterBreak="0">
     <w:nsid w:val="43984F8B"/>
     <w:multiLevelType w:val="multilevel"/>
     <w:tmpl w:val="96E8D060"/>
@@ -1006,10 +2629,10 @@
     </w:lvl>
   </w:abstractNum>
   <w:num w:numId="1" w16cid:durableId="1396195207">
-    <w:abstractNumId w:val="1"/>
+    <w:abstractNumId w:val="4"/>
   </w:num>
   <w:num w:numId="2" w16cid:durableId="859316518">
-    <w:abstractNumId w:val="0"/>
+    <w:abstractNumId w:val="3"/>
     <w:lvlOverride w:ilvl="0">
       <w:lvl w:ilvl="0">
         <w:numFmt w:val="bullet"/>
@@ -1029,7 +2652,7 @@
     </w:lvlOverride>
   </w:num>
   <w:num w:numId="3" w16cid:durableId="2107455447">
-    <w:abstractNumId w:val="0"/>
+    <w:abstractNumId w:val="3"/>
     <w:lvlOverride w:ilvl="0">
       <w:lvl w:ilvl="0">
         <w:numFmt w:val="bullet"/>
@@ -1049,7 +2672,7 @@
     </w:lvlOverride>
   </w:num>
   <w:num w:numId="4" w16cid:durableId="1094594464">
-    <w:abstractNumId w:val="0"/>
+    <w:abstractNumId w:val="3"/>
     <w:lvlOverride w:ilvl="0">
       <w:lvl w:ilvl="0">
         <w:numFmt w:val="bullet"/>
@@ -1065,6 +2688,22 @@
           <w:rFonts w:ascii="Courier New" w:hAnsi="Courier New" w:hint="default"/>
           <w:sz w:val="20"/>
         </w:rPr>
+      </w:lvl>
+    </w:lvlOverride>
+  </w:num>
+  <w:num w:numId="5" w16cid:durableId="498008417">
+    <w:abstractNumId w:val="1"/>
+  </w:num>
+  <w:num w:numId="6" w16cid:durableId="1039433059">
+    <w:abstractNumId w:val="0"/>
+  </w:num>
+  <w:num w:numId="7" w16cid:durableId="1393891125">
+    <w:abstractNumId w:val="2"/>
+    <w:lvlOverride w:ilvl="0">
+      <w:lvl w:ilvl="0">
+        <w:numFmt w:val="decimal"/>
+        <w:lvlText w:val="%1."/>
+        <w:lvlJc w:val="left"/>
       </w:lvl>
     </w:lvlOverride>
   </w:num>
@@ -1987,6 +3626,50 @@
       <w:spacing w:val="5"/>
     </w:rPr>
   </w:style>
+  <w:style w:type="paragraph" w:styleId="Header">
+    <w:name w:val="header"/>
+    <w:basedOn w:val="Normal"/>
+    <w:link w:val="HeaderChar"/>
+    <w:uiPriority w:val="99"/>
+    <w:unhideWhenUsed/>
+    <w:rsid w:val="003F46AC"/>
+    <w:pPr>
+      <w:tabs>
+        <w:tab w:val="center" w:pos="4513"/>
+        <w:tab w:val="right" w:pos="9026"/>
+      </w:tabs>
+      <w:spacing w:after="0" w:line="240" w:lineRule="auto"/>
+    </w:pPr>
+  </w:style>
+  <w:style w:type="character" w:customStyle="1" w:styleId="HeaderChar">
+    <w:name w:val="Header Char"/>
+    <w:basedOn w:val="DefaultParagraphFont"/>
+    <w:link w:val="Header"/>
+    <w:uiPriority w:val="99"/>
+    <w:rsid w:val="003F46AC"/>
+  </w:style>
+  <w:style w:type="paragraph" w:styleId="Footer">
+    <w:name w:val="footer"/>
+    <w:basedOn w:val="Normal"/>
+    <w:link w:val="FooterChar"/>
+    <w:uiPriority w:val="99"/>
+    <w:unhideWhenUsed/>
+    <w:rsid w:val="003F46AC"/>
+    <w:pPr>
+      <w:tabs>
+        <w:tab w:val="center" w:pos="4513"/>
+        <w:tab w:val="right" w:pos="9026"/>
+      </w:tabs>
+      <w:spacing w:after="0" w:line="240" w:lineRule="auto"/>
+    </w:pPr>
+  </w:style>
+  <w:style w:type="character" w:customStyle="1" w:styleId="FooterChar">
+    <w:name w:val="Footer Char"/>
+    <w:basedOn w:val="DefaultParagraphFont"/>
+    <w:link w:val="Footer"/>
+    <w:uiPriority w:val="99"/>
+    <w:rsid w:val="003F46AC"/>
+  </w:style>
 </w:styles>
 </file>
 

</xml_diff>